<commit_message>
Actrualizacion de documentos word
</commit_message>
<xml_diff>
--- a/02 Microservicio_cursos.docx
+++ b/02 Microservicio_cursos.docx
@@ -1,21 +1,72 @@
 
 <file path=word/document.xml><?xml version="1.0" encoding="utf-8"?>
-<w:document xmlns:wpc="http://schemas.microsoft.com/office/word/2010/wordprocessingCanvas" xmlns:cx="http://schemas.microsoft.com/office/drawing/2014/chartex" xmlns:cx1="http://schemas.microsoft.com/office/drawing/2015/9/8/chartex" xmlns:cx2="http://schemas.microsoft.com/office/drawing/2015/10/21/chartex" xmlns:cx3="http://schemas.microsoft.com/office/drawing/2016/5/9/chartex" xmlns:cx4="http://schemas.microsoft.com/office/drawing/2016/5/10/chartex" xmlns:cx5="http://schemas.microsoft.com/office/drawing/2016/5/11/chartex" xmlns:cx6="http://schemas.microsoft.com/office/drawing/2016/5/12/chartex" xmlns:cx7="http://schemas.microsoft.com/office/drawing/2016/5/13/chartex" xmlns:cx8="http://schemas.microsoft.com/office/drawing/2016/5/14/chartex" xmlns:mc="http://schemas.openxmlformats.org/markup-compatibility/2006" xmlns:aink="http://schemas.microsoft.com/office/drawing/2016/ink" xmlns:am3d="http://schemas.microsoft.com/office/drawing/2017/model3d" xmlns:o="urn:schemas-microsoft-com:office:office" xmlns:oel="http://schemas.microsoft.com/office/2019/extlst" xmlns:r="http://schemas.openxmlformats.org/officeDocument/2006/relationships" xmlns:m="http://schemas.openxmlformats.org/officeDocument/2006/math" xmlns:v="urn:schemas-microsoft-com:vml" xmlns:wp14="http://schemas.microsoft.com/office/word/2010/wordprocessingDrawing" xmlns:wp="http://schemas.openxmlformats.org/drawingml/2006/wordprocessingDrawing" xmlns:w10="urn:schemas-microsoft-com:office:word" xmlns:w="http://schemas.openxmlformats.org/wordprocessingml/2006/main" xmlns:w14="http://schemas.microsoft.com/office/word/2010/wordml" xmlns:w15="http://schemas.microsoft.com/office/word/2012/wordml" xmlns:w16cex="http://schemas.microsoft.com/office/word/2018/wordml/cex" xmlns:w16cid="http://schemas.microsoft.com/office/word/2016/wordml/cid" xmlns:w16="http://schemas.microsoft.com/office/word/2018/wordml" xmlns:w16sdtdh="http://schemas.microsoft.com/office/word/2020/wordml/sdtdatahash" xmlns:w16se="http://schemas.microsoft.com/office/word/2015/wordml/symex" xmlns:wpg="http://schemas.microsoft.com/office/word/2010/wordprocessingGroup" xmlns:wpi="http://schemas.microsoft.com/office/word/2010/wordprocessingInk" xmlns:wne="http://schemas.microsoft.com/office/word/2006/wordml" xmlns:wps="http://schemas.microsoft.com/office/word/2010/wordprocessingShape" mc:Ignorable="w14 w15 w16se w16cid w16 w16cex w16sdtdh wp14">
+<w:document xmlns:o="urn:schemas-microsoft-com:office:office" xmlns:r="http://schemas.openxmlformats.org/officeDocument/2006/relationships" xmlns:v="urn:schemas-microsoft-com:vml" xmlns:w="http://schemas.openxmlformats.org/wordprocessingml/2006/main" xmlns:w10="urn:schemas-microsoft-com:office:word" xmlns:wp="http://schemas.openxmlformats.org/drawingml/2006/wordprocessingDrawing" xmlns:wps="http://schemas.microsoft.com/office/word/2010/wordprocessingShape" xmlns:wpg="http://schemas.microsoft.com/office/word/2010/wordprocessingGroup" xmlns:mc="http://schemas.openxmlformats.org/markup-compatibility/2006" xmlns:wp14="http://schemas.microsoft.com/office/word/2010/wordprocessingDrawing" xmlns:w14="http://schemas.microsoft.com/office/word/2010/wordml" mc:Ignorable="w14 wp14">
   <w:body>
-    <w:p/>
-    <w:p/>
-    <w:p>
-      <w:r>
+    <w:p>
+      <w:pPr>
+        <w:pStyle w:val="Ttulo1"/>
+        <w:spacing w:before="240" w:after="120"/>
+        <w:rPr/>
+      </w:pPr>
+      <w:hyperlink r:id="rId2">
+        <w:r>
+          <w:rPr>
+            <w:rStyle w:val="EnlacedeInternet"/>
+            <w:sz w:val="24"/>
+            <w:szCs w:val="24"/>
+          </w:rPr>
+          <w:t>Microservicios con Spring Boot, Cloud y Docker</w:t>
+        </w:r>
+      </w:hyperlink>
+    </w:p>
+    <w:p>
+      <w:pPr>
+        <w:pStyle w:val="Normal"/>
+        <w:widowControl/>
+        <w:ind w:left="0" w:right="0" w:hanging="0"/>
+        <w:jc w:val="left"/>
+        <w:rPr>
+          <w:b/>
+          <w:b/>
+          <w:bCs/>
+        </w:rPr>
+      </w:pPr>
+      <w:r>
+        <w:rPr>
+          <w:rFonts w:ascii="Udemy Sans;SF Pro Text;apple-system;BlinkMacSystemFont;Roboto;Segoe UI;Helvetica;Arial;sans-serif;Apple Color Emoji;Segoe UI Emoji;Segoe UI Symbol" w:hAnsi="Udemy Sans;SF Pro Text;apple-system;BlinkMacSystemFont;Roboto;Segoe UI;Helvetica;Arial;sans-serif;Apple Color Emoji;Segoe UI Emoji;Segoe UI Symbol"/>
+          <w:b/>
+          <w:bCs/>
+          <w:i w:val="false"/>
+          <w:caps w:val="false"/>
+          <w:smallCaps w:val="false"/>
+          <w:color w:val="1C1D1F"/>
+          <w:spacing w:val="0"/>
+          <w:sz w:val="21"/>
+        </w:rPr>
+        <w:t>12. Ejercicio práctico mapeado de objetos a JSON</w:t>
+      </w:r>
+    </w:p>
+    <w:p>
+      <w:pPr>
+        <w:pStyle w:val="Normal"/>
+        <w:rPr/>
+      </w:pPr>
+      <w:r>
+        <w:rPr/>
         <w:t xml:space="preserve">Microservicio_cursos es una pequeña aplicación que es generada con spring starter Project, </w:t>
       </w:r>
     </w:p>
-    <w:p/>
-    <w:p>
-      <w:r>
+    <w:p>
+      <w:pPr>
+        <w:pStyle w:val="Normal"/>
+        <w:rPr/>
+      </w:pPr>
+      <w:r>
+        <w:rPr/>
         <w:drawing>
-          <wp:inline distT="0" distB="0" distL="0" distR="0" wp14:anchorId="3D45D764" wp14:editId="64E80B9C">
-            <wp:extent cx="3724275" cy="4740676"/>
-            <wp:effectExtent l="0" t="0" r="0" b="3175"/>
+          <wp:inline distT="0" distB="0" distL="0" distR="0">
+            <wp:extent cx="3724275" cy="4740910"/>
+            <wp:effectExtent l="0" t="0" r="0" b="0"/>
             <wp:docPr id="1" name="Imagen 1" descr="Interfaz de usuario gráfica, Aplicación&#10;&#10;Descripción generada automáticamente"/>
             <wp:cNvGraphicFramePr>
               <a:graphicFrameLocks xmlns:a="http://schemas.openxmlformats.org/drawingml/2006/main" noChangeAspect="1"/>
@@ -25,18 +76,20 @@
                 <pic:pic xmlns:pic="http://schemas.openxmlformats.org/drawingml/2006/picture">
                   <pic:nvPicPr>
                     <pic:cNvPr id="1" name="Imagen 1" descr="Interfaz de usuario gráfica, Aplicación&#10;&#10;Descripción generada automáticamente"/>
-                    <pic:cNvPicPr/>
+                    <pic:cNvPicPr>
+                      <a:picLocks noChangeAspect="1" noChangeArrowheads="1"/>
+                    </pic:cNvPicPr>
                   </pic:nvPicPr>
                   <pic:blipFill>
-                    <a:blip r:embed="rId4"/>
+                    <a:blip r:embed="rId3"/>
                     <a:stretch>
                       <a:fillRect/>
                     </a:stretch>
                   </pic:blipFill>
-                  <pic:spPr>
+                  <pic:spPr bwMode="auto">
                     <a:xfrm>
                       <a:off x="0" y="0"/>
-                      <a:ext cx="3727206" cy="4744406"/>
+                      <a:ext cx="3724275" cy="4740910"/>
                     </a:xfrm>
                     <a:prstGeom prst="rect">
                       <a:avLst/>
@@ -50,23 +103,98 @@
       </w:r>
     </w:p>
     <w:p>
-      <w:r>
-        <w:t>Se crea la clase Curso y la  CursosController</w:t>
-      </w:r>
-    </w:p>
-    <w:p>
-      <w:r>
-        <w:t>Para ejecutarla es con Run As / Spring Boot App</w:t>
-      </w:r>
-    </w:p>
-    <w:p>
-      <w:r>
-        <w:lastRenderedPageBreak/>
+      <w:pPr>
+        <w:pStyle w:val="Normal"/>
+        <w:rPr/>
+      </w:pPr>
+      <w:r>
+        <w:rPr/>
+        <w:t>Y los starter solo el spring web</w:t>
+      </w:r>
+    </w:p>
+    <w:p>
+      <w:pPr>
+        <w:pStyle w:val="Normal"/>
+        <w:rPr/>
+      </w:pPr>
+      <w:r>
+        <w:rPr/>
+      </w:r>
+    </w:p>
+    <w:p>
+      <w:pPr>
+        <w:pStyle w:val="Normal"/>
+        <w:rPr/>
+      </w:pPr>
+      <w:r>
+        <w:rPr/>
+      </w:r>
+    </w:p>
+    <w:p>
+      <w:pPr>
+        <w:pStyle w:val="Normal"/>
+        <w:rPr/>
+      </w:pPr>
+      <w:r>
+        <w:rPr/>
+      </w:r>
+    </w:p>
+    <w:p>
+      <w:pPr>
+        <w:pStyle w:val="Normal"/>
+        <w:rPr/>
+      </w:pPr>
+      <w:r>
+        <w:rPr/>
+      </w:r>
+    </w:p>
+    <w:p>
+      <w:pPr>
+        <w:pStyle w:val="Normal"/>
+        <w:rPr/>
+      </w:pPr>
+      <w:r>
+        <w:rPr/>
+      </w:r>
+    </w:p>
+    <w:p>
+      <w:pPr>
+        <w:pStyle w:val="Normal"/>
+        <w:rPr/>
+      </w:pPr>
+      <w:r>
+        <w:rPr/>
+      </w:r>
+    </w:p>
+    <w:p>
+      <w:pPr>
+        <w:pStyle w:val="Normal"/>
+        <w:rPr/>
+      </w:pPr>
+      <w:r>
+        <w:rPr/>
+      </w:r>
+    </w:p>
+    <w:p>
+      <w:pPr>
+        <w:pStyle w:val="Normal"/>
+        <w:rPr/>
+      </w:pPr>
+      <w:r>
+        <w:rPr/>
         <w:drawing>
-          <wp:inline distT="0" distB="0" distL="0" distR="0" wp14:anchorId="12979783" wp14:editId="268874C3">
-            <wp:extent cx="5612130" cy="2437765"/>
-            <wp:effectExtent l="0" t="0" r="7620" b="635"/>
-            <wp:docPr id="2" name="Imagen 2" descr="Interfaz de usuario gráfica, Aplicación&#10;&#10;Descripción generada automáticamente"/>
+          <wp:anchor behindDoc="0" distT="0" distB="0" distL="0" distR="0" simplePos="0" locked="0" layoutInCell="1" allowOverlap="1" relativeHeight="5">
+            <wp:simplePos x="0" y="0"/>
+            <wp:positionH relativeFrom="column">
+              <wp:align>center</wp:align>
+            </wp:positionH>
+            <wp:positionV relativeFrom="paragraph">
+              <wp:posOffset>635</wp:posOffset>
+            </wp:positionV>
+            <wp:extent cx="3429000" cy="4410075"/>
+            <wp:effectExtent l="0" t="0" r="0" b="0"/>
+            <wp:wrapSquare wrapText="largest"/>
+            <wp:docPr id="2" name="Imagen4" descr=""/>
             <wp:cNvGraphicFramePr>
               <a:graphicFrameLocks xmlns:a="http://schemas.openxmlformats.org/drawingml/2006/main" noChangeAspect="1"/>
             </wp:cNvGraphicFramePr>
@@ -74,8 +202,970 @@
               <a:graphicData uri="http://schemas.openxmlformats.org/drawingml/2006/picture">
                 <pic:pic xmlns:pic="http://schemas.openxmlformats.org/drawingml/2006/picture">
                   <pic:nvPicPr>
-                    <pic:cNvPr id="2" name="Imagen 2" descr="Interfaz de usuario gráfica, Aplicación&#10;&#10;Descripción generada automáticamente"/>
-                    <pic:cNvPicPr/>
+                    <pic:cNvPr id="2" name="Imagen4" descr=""/>
+                    <pic:cNvPicPr>
+                      <a:picLocks noChangeAspect="1" noChangeArrowheads="1"/>
+                    </pic:cNvPicPr>
+                  </pic:nvPicPr>
+                  <pic:blipFill>
+                    <a:blip r:embed="rId4"/>
+                    <a:stretch>
+                      <a:fillRect/>
+                    </a:stretch>
+                  </pic:blipFill>
+                  <pic:spPr bwMode="auto">
+                    <a:xfrm>
+                      <a:off x="0" y="0"/>
+                      <a:ext cx="3429000" cy="4410075"/>
+                    </a:xfrm>
+                    <a:prstGeom prst="rect">
+                      <a:avLst/>
+                    </a:prstGeom>
+                  </pic:spPr>
+                </pic:pic>
+              </a:graphicData>
+            </a:graphic>
+          </wp:anchor>
+        </w:drawing>
+      </w:r>
+    </w:p>
+    <w:p>
+      <w:pPr>
+        <w:pStyle w:val="Normal"/>
+        <w:rPr/>
+      </w:pPr>
+      <w:r>
+        <w:rPr/>
+      </w:r>
+    </w:p>
+    <w:p>
+      <w:pPr>
+        <w:pStyle w:val="Normal"/>
+        <w:rPr/>
+      </w:pPr>
+      <w:r>
+        <w:rPr/>
+      </w:r>
+    </w:p>
+    <w:p>
+      <w:pPr>
+        <w:pStyle w:val="Normal"/>
+        <w:rPr/>
+      </w:pPr>
+      <w:r>
+        <w:rPr/>
+      </w:r>
+    </w:p>
+    <w:p>
+      <w:pPr>
+        <w:pStyle w:val="Normal"/>
+        <w:rPr/>
+      </w:pPr>
+      <w:r>
+        <w:rPr/>
+      </w:r>
+    </w:p>
+    <w:p>
+      <w:pPr>
+        <w:pStyle w:val="Normal"/>
+        <w:rPr/>
+      </w:pPr>
+      <w:r>
+        <w:rPr/>
+      </w:r>
+    </w:p>
+    <w:p>
+      <w:pPr>
+        <w:pStyle w:val="Normal"/>
+        <w:rPr/>
+      </w:pPr>
+      <w:r>
+        <w:rPr/>
+      </w:r>
+    </w:p>
+    <w:p>
+      <w:pPr>
+        <w:pStyle w:val="Normal"/>
+        <w:rPr/>
+      </w:pPr>
+      <w:r>
+        <w:rPr/>
+      </w:r>
+    </w:p>
+    <w:p>
+      <w:pPr>
+        <w:pStyle w:val="Normal"/>
+        <w:rPr/>
+      </w:pPr>
+      <w:r>
+        <w:rPr/>
+      </w:r>
+    </w:p>
+    <w:p>
+      <w:pPr>
+        <w:pStyle w:val="Normal"/>
+        <w:rPr/>
+      </w:pPr>
+      <w:r>
+        <w:rPr/>
+      </w:r>
+    </w:p>
+    <w:p>
+      <w:pPr>
+        <w:pStyle w:val="Normal"/>
+        <w:rPr/>
+      </w:pPr>
+      <w:r>
+        <w:rPr/>
+      </w:r>
+    </w:p>
+    <w:p>
+      <w:pPr>
+        <w:pStyle w:val="Normal"/>
+        <w:rPr/>
+      </w:pPr>
+      <w:r>
+        <w:rPr/>
+      </w:r>
+    </w:p>
+    <w:p>
+      <w:pPr>
+        <w:pStyle w:val="Normal"/>
+        <w:rPr/>
+      </w:pPr>
+      <w:r>
+        <w:rPr/>
+      </w:r>
+    </w:p>
+    <w:p>
+      <w:pPr>
+        <w:pStyle w:val="Normal"/>
+        <w:rPr/>
+      </w:pPr>
+      <w:r>
+        <w:rPr/>
+      </w:r>
+    </w:p>
+    <w:p>
+      <w:pPr>
+        <w:pStyle w:val="Normal"/>
+        <w:rPr/>
+      </w:pPr>
+      <w:r>
+        <w:rPr/>
+      </w:r>
+    </w:p>
+    <w:p>
+      <w:pPr>
+        <w:pStyle w:val="Normal"/>
+        <w:rPr/>
+      </w:pPr>
+      <w:r>
+        <w:rPr/>
+      </w:r>
+    </w:p>
+    <w:p>
+      <w:pPr>
+        <w:pStyle w:val="Normal"/>
+        <w:rPr/>
+      </w:pPr>
+      <w:r>
+        <w:rPr/>
+      </w:r>
+    </w:p>
+    <w:p>
+      <w:pPr>
+        <w:pStyle w:val="Normal"/>
+        <w:rPr>
+          <w:b/>
+          <w:b/>
+          <w:bCs/>
+          <w:u w:val="single"/>
+        </w:rPr>
+      </w:pPr>
+      <w:r>
+        <w:rPr>
+          <w:b/>
+          <w:bCs/>
+          <w:u w:val="single"/>
+        </w:rPr>
+        <w:t xml:space="preserve">Se crea la clase Curso </w:t>
+      </w:r>
+      <w:r>
+        <w:rPr>
+          <w:b/>
+          <w:bCs/>
+          <w:u w:val="single"/>
+        </w:rPr>
+        <w:t>dentro del paquete com.curos.model</w:t>
+      </w:r>
+    </w:p>
+    <w:p>
+      <w:pPr>
+        <w:pStyle w:val="Cuerpodetexto"/>
+        <w:spacing w:lineRule="auto" w:line="240" w:before="0" w:after="0"/>
+        <w:rPr/>
+      </w:pPr>
+      <w:r>
+        <w:rPr/>
+        <w:t>public class Curso {</w:t>
+      </w:r>
+    </w:p>
+    <w:p>
+      <w:pPr>
+        <w:pStyle w:val="Cuerpodetexto"/>
+        <w:spacing w:lineRule="auto" w:line="240" w:before="0" w:after="0"/>
+        <w:rPr/>
+      </w:pPr>
+      <w:r>
+        <w:rPr/>
+        <w:tab/>
+        <w:t>private String nombre;</w:t>
+      </w:r>
+    </w:p>
+    <w:p>
+      <w:pPr>
+        <w:pStyle w:val="Cuerpodetexto"/>
+        <w:spacing w:lineRule="auto" w:line="240" w:before="0" w:after="0"/>
+        <w:rPr/>
+      </w:pPr>
+      <w:r>
+        <w:rPr/>
+        <w:tab/>
+        <w:t>private int duracion;</w:t>
+      </w:r>
+    </w:p>
+    <w:p>
+      <w:pPr>
+        <w:pStyle w:val="Cuerpodetexto"/>
+        <w:spacing w:lineRule="auto" w:line="240" w:before="0" w:after="0"/>
+        <w:rPr/>
+      </w:pPr>
+      <w:r>
+        <w:rPr/>
+        <w:tab/>
+        <w:t>private String horario;</w:t>
+      </w:r>
+    </w:p>
+    <w:p>
+      <w:pPr>
+        <w:pStyle w:val="Cuerpodetexto"/>
+        <w:spacing w:lineRule="auto" w:line="240" w:before="0" w:after="0"/>
+        <w:rPr/>
+      </w:pPr>
+      <w:r>
+        <w:rPr/>
+        <w:tab/>
+        <w:t>public Curso(String nombre, int duracion, String horario) {</w:t>
+      </w:r>
+    </w:p>
+    <w:p>
+      <w:pPr>
+        <w:pStyle w:val="Cuerpodetexto"/>
+        <w:spacing w:lineRule="auto" w:line="240" w:before="0" w:after="0"/>
+        <w:rPr/>
+      </w:pPr>
+      <w:r>
+        <w:rPr/>
+        <w:tab/>
+        <w:tab/>
+        <w:t>super();</w:t>
+      </w:r>
+    </w:p>
+    <w:p>
+      <w:pPr>
+        <w:pStyle w:val="Cuerpodetexto"/>
+        <w:spacing w:lineRule="auto" w:line="240" w:before="0" w:after="0"/>
+        <w:rPr/>
+      </w:pPr>
+      <w:r>
+        <w:rPr/>
+        <w:tab/>
+        <w:tab/>
+        <w:t>this.nombre = nombre;</w:t>
+      </w:r>
+    </w:p>
+    <w:p>
+      <w:pPr>
+        <w:pStyle w:val="Cuerpodetexto"/>
+        <w:spacing w:lineRule="auto" w:line="240" w:before="0" w:after="0"/>
+        <w:rPr/>
+      </w:pPr>
+      <w:r>
+        <w:rPr/>
+        <w:tab/>
+        <w:tab/>
+        <w:t>this.duracion = duracion;</w:t>
+      </w:r>
+    </w:p>
+    <w:p>
+      <w:pPr>
+        <w:pStyle w:val="Cuerpodetexto"/>
+        <w:spacing w:lineRule="auto" w:line="240" w:before="0" w:after="0"/>
+        <w:rPr/>
+      </w:pPr>
+      <w:r>
+        <w:rPr/>
+        <w:tab/>
+        <w:tab/>
+        <w:t>this.horario = horario;</w:t>
+      </w:r>
+    </w:p>
+    <w:p>
+      <w:pPr>
+        <w:pStyle w:val="Cuerpodetexto"/>
+        <w:spacing w:lineRule="auto" w:line="240" w:before="0" w:after="0"/>
+        <w:rPr/>
+      </w:pPr>
+      <w:r>
+        <w:rPr/>
+        <w:tab/>
+        <w:t>}</w:t>
+      </w:r>
+    </w:p>
+    <w:p>
+      <w:pPr>
+        <w:pStyle w:val="Cuerpodetexto"/>
+        <w:spacing w:lineRule="auto" w:line="240" w:before="0" w:after="0"/>
+        <w:rPr/>
+      </w:pPr>
+      <w:r>
+        <w:rPr/>
+        <w:tab/>
+        <w:t>public Curso() {</w:t>
+      </w:r>
+    </w:p>
+    <w:p>
+      <w:pPr>
+        <w:pStyle w:val="Cuerpodetexto"/>
+        <w:spacing w:lineRule="auto" w:line="240" w:before="0" w:after="0"/>
+        <w:rPr/>
+      </w:pPr>
+      <w:r>
+        <w:rPr/>
+        <w:tab/>
+        <w:tab/>
+        <w:t>super();</w:t>
+      </w:r>
+    </w:p>
+    <w:p>
+      <w:pPr>
+        <w:pStyle w:val="Cuerpodetexto"/>
+        <w:spacing w:lineRule="auto" w:line="240" w:before="0" w:after="0"/>
+        <w:rPr/>
+      </w:pPr>
+      <w:r>
+        <w:rPr/>
+        <w:tab/>
+        <w:t>}</w:t>
+      </w:r>
+    </w:p>
+    <w:p>
+      <w:pPr>
+        <w:pStyle w:val="Cuerpodetexto"/>
+        <w:spacing w:lineRule="auto" w:line="240" w:before="0" w:after="0"/>
+        <w:rPr/>
+      </w:pPr>
+      <w:r>
+        <w:rPr/>
+        <w:tab/>
+        <w:t>public String getNombre() {</w:t>
+      </w:r>
+    </w:p>
+    <w:p>
+      <w:pPr>
+        <w:pStyle w:val="Cuerpodetexto"/>
+        <w:spacing w:lineRule="auto" w:line="240" w:before="0" w:after="0"/>
+        <w:rPr/>
+      </w:pPr>
+      <w:r>
+        <w:rPr/>
+        <w:tab/>
+        <w:tab/>
+        <w:t>return nombre;</w:t>
+      </w:r>
+    </w:p>
+    <w:p>
+      <w:pPr>
+        <w:pStyle w:val="Cuerpodetexto"/>
+        <w:spacing w:lineRule="auto" w:line="240" w:before="0" w:after="0"/>
+        <w:rPr/>
+      </w:pPr>
+      <w:r>
+        <w:rPr/>
+        <w:tab/>
+        <w:t>}</w:t>
+      </w:r>
+    </w:p>
+    <w:p>
+      <w:pPr>
+        <w:pStyle w:val="Cuerpodetexto"/>
+        <w:spacing w:lineRule="auto" w:line="240" w:before="0" w:after="0"/>
+        <w:rPr/>
+      </w:pPr>
+      <w:r>
+        <w:rPr/>
+        <w:tab/>
+        <w:t>public void setNombre(String nombre) {</w:t>
+      </w:r>
+    </w:p>
+    <w:p>
+      <w:pPr>
+        <w:pStyle w:val="Cuerpodetexto"/>
+        <w:spacing w:lineRule="auto" w:line="240" w:before="0" w:after="0"/>
+        <w:rPr/>
+      </w:pPr>
+      <w:r>
+        <w:rPr/>
+        <w:tab/>
+        <w:tab/>
+        <w:t>this.nombre = nombre;</w:t>
+      </w:r>
+    </w:p>
+    <w:p>
+      <w:pPr>
+        <w:pStyle w:val="Cuerpodetexto"/>
+        <w:spacing w:lineRule="auto" w:line="240" w:before="0" w:after="0"/>
+        <w:rPr/>
+      </w:pPr>
+      <w:r>
+        <w:rPr/>
+        <w:tab/>
+        <w:t>}</w:t>
+      </w:r>
+    </w:p>
+    <w:p>
+      <w:pPr>
+        <w:pStyle w:val="Cuerpodetexto"/>
+        <w:spacing w:lineRule="auto" w:line="240" w:before="0" w:after="0"/>
+        <w:rPr/>
+      </w:pPr>
+      <w:r>
+        <w:rPr/>
+        <w:tab/>
+        <w:t>public int getDuracion() {</w:t>
+      </w:r>
+    </w:p>
+    <w:p>
+      <w:pPr>
+        <w:pStyle w:val="Cuerpodetexto"/>
+        <w:spacing w:lineRule="auto" w:line="240" w:before="0" w:after="0"/>
+        <w:rPr/>
+      </w:pPr>
+      <w:r>
+        <w:rPr/>
+        <w:tab/>
+        <w:tab/>
+        <w:t>return duracion;</w:t>
+      </w:r>
+    </w:p>
+    <w:p>
+      <w:pPr>
+        <w:pStyle w:val="Cuerpodetexto"/>
+        <w:spacing w:lineRule="auto" w:line="240" w:before="0" w:after="0"/>
+        <w:rPr/>
+      </w:pPr>
+      <w:r>
+        <w:rPr/>
+        <w:tab/>
+        <w:t>}</w:t>
+      </w:r>
+    </w:p>
+    <w:p>
+      <w:pPr>
+        <w:pStyle w:val="Cuerpodetexto"/>
+        <w:spacing w:lineRule="auto" w:line="240" w:before="0" w:after="0"/>
+        <w:rPr/>
+      </w:pPr>
+      <w:r>
+        <w:rPr/>
+        <w:tab/>
+        <w:t>public void setDuracion(int duracion) {</w:t>
+      </w:r>
+    </w:p>
+    <w:p>
+      <w:pPr>
+        <w:pStyle w:val="Cuerpodetexto"/>
+        <w:spacing w:lineRule="auto" w:line="240" w:before="0" w:after="0"/>
+        <w:rPr/>
+      </w:pPr>
+      <w:r>
+        <w:rPr/>
+        <w:tab/>
+        <w:tab/>
+        <w:t>this.duracion = duracion;</w:t>
+      </w:r>
+    </w:p>
+    <w:p>
+      <w:pPr>
+        <w:pStyle w:val="Cuerpodetexto"/>
+        <w:spacing w:lineRule="auto" w:line="240" w:before="0" w:after="0"/>
+        <w:rPr/>
+      </w:pPr>
+      <w:r>
+        <w:rPr/>
+        <w:tab/>
+        <w:t>}</w:t>
+      </w:r>
+    </w:p>
+    <w:p>
+      <w:pPr>
+        <w:pStyle w:val="Cuerpodetexto"/>
+        <w:spacing w:lineRule="auto" w:line="240" w:before="0" w:after="0"/>
+        <w:rPr/>
+      </w:pPr>
+      <w:r>
+        <w:rPr/>
+        <w:tab/>
+        <w:t>public String getHorario() {</w:t>
+      </w:r>
+    </w:p>
+    <w:p>
+      <w:pPr>
+        <w:pStyle w:val="Cuerpodetexto"/>
+        <w:spacing w:lineRule="auto" w:line="240" w:before="0" w:after="0"/>
+        <w:rPr/>
+      </w:pPr>
+      <w:r>
+        <w:rPr/>
+        <w:tab/>
+        <w:tab/>
+        <w:t>return horario;</w:t>
+      </w:r>
+    </w:p>
+    <w:p>
+      <w:pPr>
+        <w:pStyle w:val="Cuerpodetexto"/>
+        <w:spacing w:lineRule="auto" w:line="240" w:before="0" w:after="0"/>
+        <w:rPr/>
+      </w:pPr>
+      <w:r>
+        <w:rPr/>
+        <w:tab/>
+        <w:t>}</w:t>
+      </w:r>
+    </w:p>
+    <w:p>
+      <w:pPr>
+        <w:pStyle w:val="Cuerpodetexto"/>
+        <w:spacing w:lineRule="auto" w:line="240" w:before="0" w:after="0"/>
+        <w:rPr/>
+      </w:pPr>
+      <w:r>
+        <w:rPr/>
+        <w:tab/>
+        <w:t>public void setHorario(String horario) {</w:t>
+      </w:r>
+    </w:p>
+    <w:p>
+      <w:pPr>
+        <w:pStyle w:val="Cuerpodetexto"/>
+        <w:spacing w:lineRule="auto" w:line="240" w:before="0" w:after="0"/>
+        <w:rPr/>
+      </w:pPr>
+      <w:r>
+        <w:rPr/>
+        <w:tab/>
+        <w:tab/>
+        <w:t>this.horario = horario;</w:t>
+      </w:r>
+    </w:p>
+    <w:p>
+      <w:pPr>
+        <w:pStyle w:val="Cuerpodetexto"/>
+        <w:spacing w:lineRule="auto" w:line="240" w:before="0" w:after="0"/>
+        <w:rPr/>
+      </w:pPr>
+      <w:r>
+        <w:rPr/>
+        <w:tab/>
+        <w:t>}</w:t>
+      </w:r>
+    </w:p>
+    <w:p>
+      <w:pPr>
+        <w:pStyle w:val="Cuerpodetexto"/>
+        <w:spacing w:lineRule="auto" w:line="240" w:before="0" w:after="0"/>
+        <w:rPr/>
+      </w:pPr>
+      <w:r>
+        <w:rPr/>
+        <w:tab/>
+      </w:r>
+    </w:p>
+    <w:p>
+      <w:pPr>
+        <w:pStyle w:val="Cuerpodetexto"/>
+        <w:spacing w:lineRule="auto" w:line="240" w:before="0" w:after="0"/>
+        <w:rPr/>
+      </w:pPr>
+      <w:r>
+        <w:rPr/>
+        <w:tab/>
+      </w:r>
+    </w:p>
+    <w:p>
+      <w:pPr>
+        <w:pStyle w:val="Cuerpodetexto"/>
+        <w:spacing w:lineRule="auto" w:line="240" w:before="0" w:after="0"/>
+        <w:rPr/>
+      </w:pPr>
+      <w:r>
+        <w:rPr/>
+        <w:t>}</w:t>
+      </w:r>
+    </w:p>
+    <w:p>
+      <w:pPr>
+        <w:pStyle w:val="Normal"/>
+        <w:rPr/>
+      </w:pPr>
+      <w:r>
+        <w:rPr/>
+      </w:r>
+    </w:p>
+    <w:p>
+      <w:pPr>
+        <w:pStyle w:val="Normal"/>
+        <w:rPr/>
+      </w:pPr>
+      <w:r>
+        <w:rPr>
+          <w:b/>
+          <w:bCs/>
+          <w:u w:val="single"/>
+        </w:rPr>
+        <w:t xml:space="preserve">Y se crea </w:t>
+      </w:r>
+      <w:r>
+        <w:rPr>
+          <w:b/>
+          <w:bCs/>
+          <w:u w:val="single"/>
+        </w:rPr>
+        <w:t xml:space="preserve">la  </w:t>
+      </w:r>
+      <w:r>
+        <w:rPr>
+          <w:b/>
+          <w:bCs/>
+          <w:u w:val="single"/>
+        </w:rPr>
+        <w:t xml:space="preserve">case </w:t>
+      </w:r>
+      <w:r>
+        <w:rPr>
+          <w:b/>
+          <w:bCs/>
+          <w:u w:val="single"/>
+        </w:rPr>
+        <w:t xml:space="preserve">CursosController </w:t>
+      </w:r>
+      <w:r>
+        <w:rPr>
+          <w:b/>
+          <w:bCs/>
+          <w:u w:val="single"/>
+        </w:rPr>
+        <w:t>dentro del paquete controllers</w:t>
+      </w:r>
+    </w:p>
+    <w:p>
+      <w:pPr>
+        <w:pStyle w:val="Normal"/>
+        <w:spacing w:before="0" w:after="46"/>
+        <w:rPr/>
+      </w:pPr>
+      <w:r>
+        <w:rPr/>
+        <w:t>@RestController</w:t>
+        <w:tab/>
+      </w:r>
+    </w:p>
+    <w:p>
+      <w:pPr>
+        <w:pStyle w:val="Normal"/>
+        <w:spacing w:before="0" w:after="46"/>
+        <w:rPr/>
+      </w:pPr>
+      <w:r>
+        <w:rPr/>
+        <w:t>public class CursosController {</w:t>
+      </w:r>
+    </w:p>
+    <w:p>
+      <w:pPr>
+        <w:pStyle w:val="Normal"/>
+        <w:spacing w:before="0" w:after="46"/>
+        <w:rPr/>
+      </w:pPr>
+      <w:r>
+        <w:rPr/>
+        <w:tab/>
+        <w:t>@GetMapping(value="curso", produces=MediaType.APPLICATION_XML_VALUE)</w:t>
+      </w:r>
+    </w:p>
+    <w:p>
+      <w:pPr>
+        <w:pStyle w:val="Normal"/>
+        <w:spacing w:before="0" w:after="46"/>
+        <w:rPr/>
+      </w:pPr>
+      <w:r>
+        <w:rPr/>
+        <w:tab/>
+        <w:t>public Curso getCurso() {</w:t>
+      </w:r>
+    </w:p>
+    <w:p>
+      <w:pPr>
+        <w:pStyle w:val="Normal"/>
+        <w:spacing w:before="0" w:after="46"/>
+        <w:rPr/>
+      </w:pPr>
+      <w:r>
+        <w:rPr/>
+        <w:tab/>
+        <w:tab/>
+        <w:t>return new Curso("Java",100,"mañana");</w:t>
+      </w:r>
+    </w:p>
+    <w:p>
+      <w:pPr>
+        <w:pStyle w:val="Normal"/>
+        <w:spacing w:before="0" w:after="46"/>
+        <w:rPr/>
+      </w:pPr>
+      <w:r>
+        <w:rPr/>
+        <w:tab/>
+        <w:t>}</w:t>
+      </w:r>
+    </w:p>
+    <w:p>
+      <w:pPr>
+        <w:pStyle w:val="Normal"/>
+        <w:spacing w:before="0" w:after="46"/>
+        <w:rPr/>
+      </w:pPr>
+      <w:r>
+        <w:rPr/>
+        <w:t>}</w:t>
+      </w:r>
+    </w:p>
+    <w:p>
+      <w:pPr>
+        <w:pStyle w:val="Normal"/>
+        <w:rPr/>
+      </w:pPr>
+      <w:r>
+        <w:rPr/>
+      </w:r>
+    </w:p>
+    <w:p>
+      <w:pPr>
+        <w:pStyle w:val="Normal"/>
+        <w:rPr>
+          <w:b/>
+          <w:b/>
+          <w:bCs/>
+          <w:u w:val="single"/>
+        </w:rPr>
+      </w:pPr>
+      <w:r>
+        <w:rPr>
+          <w:b/>
+          <w:bCs/>
+          <w:u w:val="single"/>
+        </w:rPr>
+        <w:t>Finalmente para que el controller funcione se debe declarar en Application.java</w:t>
+      </w:r>
+    </w:p>
+    <w:p>
+      <w:pPr>
+        <w:pStyle w:val="Normal"/>
+        <w:spacing w:lineRule="auto" w:line="240" w:before="0" w:after="103"/>
+        <w:ind w:left="0" w:hanging="0"/>
+        <w:rPr/>
+      </w:pPr>
+      <w:r>
+        <w:rPr/>
+        <w:t>package com.cursos;</w:t>
+      </w:r>
+    </w:p>
+    <w:p>
+      <w:pPr>
+        <w:pStyle w:val="Normal"/>
+        <w:spacing w:lineRule="auto" w:line="240" w:before="0" w:after="103"/>
+        <w:ind w:left="0" w:hanging="0"/>
+        <w:rPr/>
+      </w:pPr>
+      <w:r>
+        <w:rPr/>
+        <w:t>import org.springframework.boot.SpringApplication;</w:t>
+      </w:r>
+    </w:p>
+    <w:p>
+      <w:pPr>
+        <w:pStyle w:val="Normal"/>
+        <w:spacing w:lineRule="auto" w:line="240" w:before="0" w:after="103"/>
+        <w:ind w:left="0" w:hanging="0"/>
+        <w:rPr/>
+      </w:pPr>
+      <w:r>
+        <w:rPr>
+          <w:rFonts w:ascii="Consolas" w:hAnsi="Consolas"/>
+          <w:i/>
+          <w:color w:val="A0A0A0"/>
+          <w:sz w:val="20"/>
+        </w:rPr>
+        <w:t>@</w:t>
+      </w:r>
+      <w:r>
+        <w:rPr/>
+        <w:t>SpringBootApplication</w:t>
+      </w:r>
+    </w:p>
+    <w:p>
+      <w:pPr>
+        <w:pStyle w:val="Normal"/>
+        <w:spacing w:lineRule="auto" w:line="240" w:before="0" w:after="103"/>
+        <w:ind w:left="0" w:hanging="0"/>
+        <w:rPr>
+          <w:highlight w:val="yellow"/>
+        </w:rPr>
+      </w:pPr>
+      <w:r>
+        <w:rPr>
+          <w:highlight w:val="yellow"/>
+        </w:rPr>
+        <w:t>@ComponentScan(basePackages= {"controllers"})</w:t>
+      </w:r>
+    </w:p>
+    <w:p>
+      <w:pPr>
+        <w:pStyle w:val="Normal"/>
+        <w:spacing w:lineRule="auto" w:line="240" w:before="0" w:after="103"/>
+        <w:ind w:left="0" w:hanging="0"/>
+        <w:rPr/>
+      </w:pPr>
+      <w:r>
+        <w:rPr/>
+        <w:t>public class Application {</w:t>
+      </w:r>
+    </w:p>
+    <w:p>
+      <w:pPr>
+        <w:pStyle w:val="Normal"/>
+        <w:spacing w:lineRule="auto" w:line="240" w:before="0" w:after="103"/>
+        <w:ind w:left="0" w:hanging="0"/>
+        <w:rPr/>
+      </w:pPr>
+      <w:r>
+        <w:rPr/>
+        <w:tab/>
+        <w:t>public static void main(String[] args) {</w:t>
+      </w:r>
+    </w:p>
+    <w:p>
+      <w:pPr>
+        <w:pStyle w:val="Normal"/>
+        <w:spacing w:lineRule="auto" w:line="240" w:before="0" w:after="103"/>
+        <w:ind w:left="0" w:hanging="0"/>
+        <w:rPr/>
+      </w:pPr>
+      <w:r>
+        <w:rPr/>
+        <w:tab/>
+        <w:tab/>
+        <w:t>SpringApplication.run(Application.class, args);</w:t>
+      </w:r>
+    </w:p>
+    <w:p>
+      <w:pPr>
+        <w:pStyle w:val="Normal"/>
+        <w:spacing w:lineRule="auto" w:line="240" w:before="0" w:after="103"/>
+        <w:ind w:left="0" w:hanging="0"/>
+        <w:rPr/>
+      </w:pPr>
+      <w:r>
+        <w:rPr/>
+        <w:tab/>
+        <w:t>}</w:t>
+      </w:r>
+    </w:p>
+    <w:p>
+      <w:pPr>
+        <w:pStyle w:val="Normal"/>
+        <w:spacing w:lineRule="auto" w:line="240" w:before="0" w:after="103"/>
+        <w:ind w:left="0" w:hanging="0"/>
+        <w:rPr/>
+      </w:pPr>
+      <w:r>
+        <w:rPr/>
+        <w:t>}</w:t>
+      </w:r>
+    </w:p>
+    <w:p>
+      <w:pPr>
+        <w:pStyle w:val="Normal"/>
+        <w:rPr/>
+      </w:pPr>
+      <w:r>
+        <w:rPr/>
+      </w:r>
+    </w:p>
+    <w:p>
+      <w:pPr>
+        <w:pStyle w:val="Normal"/>
+        <w:rPr/>
+      </w:pPr>
+      <w:r>
+        <w:rPr/>
+      </w:r>
+    </w:p>
+    <w:p>
+      <w:pPr>
+        <w:pStyle w:val="Normal"/>
+        <w:rPr/>
+      </w:pPr>
+      <w:r>
+        <w:rPr/>
+      </w:r>
+    </w:p>
+    <w:p>
+      <w:pPr>
+        <w:pStyle w:val="Normal"/>
+        <w:rPr/>
+      </w:pPr>
+      <w:r>
+        <w:rPr/>
+        <w:t>Para ejecutarla es con Run As / Spring Boot App</w:t>
+      </w:r>
+    </w:p>
+    <w:p>
+      <w:pPr>
+        <w:pStyle w:val="Normal"/>
+        <w:rPr/>
+      </w:pPr>
+      <w:r>
+        <w:rPr/>
+        <w:drawing>
+          <wp:inline distT="0" distB="0" distL="0" distR="0">
+            <wp:extent cx="5612130" cy="2437765"/>
+            <wp:effectExtent l="0" t="0" r="0" b="0"/>
+            <wp:docPr id="3" name="Imagen 2" descr="Interfaz de usuario gráfica, Aplicación&#10;&#10;Descripción generada automáticamente"/>
+            <wp:cNvGraphicFramePr>
+              <a:graphicFrameLocks xmlns:a="http://schemas.openxmlformats.org/drawingml/2006/main" noChangeAspect="1"/>
+            </wp:cNvGraphicFramePr>
+            <a:graphic xmlns:a="http://schemas.openxmlformats.org/drawingml/2006/main">
+              <a:graphicData uri="http://schemas.openxmlformats.org/drawingml/2006/picture">
+                <pic:pic xmlns:pic="http://schemas.openxmlformats.org/drawingml/2006/picture">
+                  <pic:nvPicPr>
+                    <pic:cNvPr id="3" name="Imagen 2" descr="Interfaz de usuario gráfica, Aplicación&#10;&#10;Descripción generada automáticamente"/>
+                    <pic:cNvPicPr>
+                      <a:picLocks noChangeAspect="1" noChangeArrowheads="1"/>
+                    </pic:cNvPicPr>
                   </pic:nvPicPr>
                   <pic:blipFill>
                     <a:blip r:embed="rId5"/>
@@ -83,7 +1173,7 @@
                       <a:fillRect/>
                     </a:stretch>
                   </pic:blipFill>
-                  <pic:spPr>
+                  <pic:spPr bwMode="auto">
                     <a:xfrm>
                       <a:off x="0" y="0"/>
                       <a:ext cx="5612130" cy="2437765"/>
@@ -99,32 +1189,76 @@
         </w:drawing>
       </w:r>
     </w:p>
-    <w:p/>
-    <w:p>
-      <w:r>
+    <w:p>
+      <w:pPr>
+        <w:pStyle w:val="Normal"/>
+        <w:rPr/>
+      </w:pPr>
+      <w:r>
+        <w:rPr/>
+      </w:r>
+    </w:p>
+    <w:p>
+      <w:pPr>
+        <w:pStyle w:val="Normal"/>
+        <w:rPr/>
+      </w:pPr>
+      <w:r>
+        <w:rPr/>
         <w:t xml:space="preserve">Y para probarla en un navegador se pone  </w:t>
       </w:r>
-      <w:hyperlink r:id="rId6" w:history="1">
+      <w:hyperlink r:id="rId6">
         <w:r>
           <w:rPr>
-            <w:rStyle w:val="Hipervnculo"/>
+            <w:rStyle w:val="EnlacedeInternet"/>
           </w:rPr>
-          <w:t>http://localhost:8080/cursos</w:t>
+          <w:t>http://localhost:8080/curso</w:t>
         </w:r>
       </w:hyperlink>
       <w:r>
+        <w:rPr/>
         <w:t xml:space="preserve"> </w:t>
       </w:r>
     </w:p>
-    <w:p/>
-    <w:p>
-      <w:r>
-        <w:lastRenderedPageBreak/>
+    <w:p>
+      <w:pPr>
+        <w:pStyle w:val="Normal"/>
+        <w:rPr/>
+      </w:pPr>
+      <w:r>
+        <w:rPr/>
+        <w:t>Y solo devuelve el registro en formato JSON</w:t>
+      </w:r>
+    </w:p>
+    <w:p>
+      <w:pPr>
+        <w:pStyle w:val="Normal"/>
+        <w:rPr/>
+      </w:pPr>
+      <w:r>
+        <w:rPr/>
+      </w:r>
+    </w:p>
+    <w:p>
+      <w:pPr>
+        <w:pStyle w:val="Normal"/>
+        <w:rPr/>
+      </w:pPr>
+      <w:r>
+        <w:rPr/>
         <w:drawing>
-          <wp:inline distT="0" distB="0" distL="0" distR="0" wp14:anchorId="1D431BA9" wp14:editId="3288D100">
-            <wp:extent cx="4086795" cy="5534797"/>
-            <wp:effectExtent l="0" t="0" r="9525" b="8890"/>
-            <wp:docPr id="3" name="Imagen 3" descr="Texto&#10;&#10;Descripción generada automáticamente"/>
+          <wp:anchor behindDoc="0" distT="0" distB="0" distL="0" distR="0" simplePos="0" locked="0" layoutInCell="1" allowOverlap="1" relativeHeight="6">
+            <wp:simplePos x="0" y="0"/>
+            <wp:positionH relativeFrom="column">
+              <wp:posOffset>558165</wp:posOffset>
+            </wp:positionH>
+            <wp:positionV relativeFrom="paragraph">
+              <wp:posOffset>-114300</wp:posOffset>
+            </wp:positionV>
+            <wp:extent cx="4495800" cy="676275"/>
+            <wp:effectExtent l="0" t="0" r="0" b="0"/>
+            <wp:wrapSquare wrapText="largest"/>
+            <wp:docPr id="4" name="Imagen5" descr=""/>
             <wp:cNvGraphicFramePr>
               <a:graphicFrameLocks xmlns:a="http://schemas.openxmlformats.org/drawingml/2006/main" noChangeAspect="1"/>
             </wp:cNvGraphicFramePr>
@@ -132,8 +1266,10 @@
               <a:graphicData uri="http://schemas.openxmlformats.org/drawingml/2006/picture">
                 <pic:pic xmlns:pic="http://schemas.openxmlformats.org/drawingml/2006/picture">
                   <pic:nvPicPr>
-                    <pic:cNvPr id="3" name="Imagen 3" descr="Texto&#10;&#10;Descripción generada automáticamente"/>
-                    <pic:cNvPicPr/>
+                    <pic:cNvPr id="4" name="Imagen5" descr=""/>
+                    <pic:cNvPicPr>
+                      <a:picLocks noChangeAspect="1" noChangeArrowheads="1"/>
+                    </pic:cNvPicPr>
                   </pic:nvPicPr>
                   <pic:blipFill>
                     <a:blip r:embed="rId7"/>
@@ -141,10 +1277,718 @@
                       <a:fillRect/>
                     </a:stretch>
                   </pic:blipFill>
-                  <pic:spPr>
+                  <pic:spPr bwMode="auto">
                     <a:xfrm>
                       <a:off x="0" y="0"/>
-                      <a:ext cx="4086795" cy="5534797"/>
+                      <a:ext cx="4495800" cy="676275"/>
+                    </a:xfrm>
+                    <a:prstGeom prst="rect">
+                      <a:avLst/>
+                    </a:prstGeom>
+                  </pic:spPr>
+                </pic:pic>
+              </a:graphicData>
+            </a:graphic>
+          </wp:anchor>
+        </w:drawing>
+      </w:r>
+    </w:p>
+    <w:p>
+      <w:pPr>
+        <w:pStyle w:val="Normal"/>
+        <w:rPr/>
+      </w:pPr>
+      <w:r>
+        <w:rPr/>
+      </w:r>
+    </w:p>
+    <w:p>
+      <w:pPr>
+        <w:pStyle w:val="Normal"/>
+        <w:rPr/>
+      </w:pPr>
+      <w:r>
+        <w:rPr/>
+      </w:r>
+    </w:p>
+    <w:p>
+      <w:pPr>
+        <w:pStyle w:val="Normal"/>
+        <w:rPr/>
+      </w:pPr>
+      <w:r>
+        <w:rPr/>
+      </w:r>
+    </w:p>
+    <w:p>
+      <w:pPr>
+        <w:pStyle w:val="Normal"/>
+        <w:rPr/>
+      </w:pPr>
+      <w:r>
+        <w:rPr/>
+        <w:t>Se complementa la clase para que muestre un listado de cursos</w:t>
+      </w:r>
+    </w:p>
+    <w:p>
+      <w:pPr>
+        <w:pStyle w:val="Normal"/>
+        <w:rPr/>
+      </w:pPr>
+      <w:r>
+        <w:rPr/>
+      </w:r>
+    </w:p>
+    <w:p>
+      <w:pPr>
+        <w:pStyle w:val="Cuerpodetexto"/>
+        <w:spacing w:before="0" w:after="0"/>
+        <w:rPr/>
+      </w:pPr>
+      <w:r>
+        <w:rPr/>
+        <w:t>@RestController</w:t>
+        <w:tab/>
+      </w:r>
+    </w:p>
+    <w:p>
+      <w:pPr>
+        <w:pStyle w:val="Cuerpodetexto"/>
+        <w:spacing w:before="0" w:after="0"/>
+        <w:rPr/>
+      </w:pPr>
+      <w:r>
+        <w:rPr/>
+        <w:t>public class CursosController {</w:t>
+      </w:r>
+    </w:p>
+    <w:p>
+      <w:pPr>
+        <w:pStyle w:val="Cuerpodetexto"/>
+        <w:spacing w:before="0" w:after="0"/>
+        <w:rPr/>
+      </w:pPr>
+      <w:r>
+        <w:rPr/>
+        <w:tab/>
+      </w:r>
+    </w:p>
+    <w:p>
+      <w:pPr>
+        <w:pStyle w:val="Cuerpodetexto"/>
+        <w:spacing w:before="0" w:after="0"/>
+        <w:rPr/>
+      </w:pPr>
+      <w:r>
+        <w:rPr/>
+        <w:tab/>
+        <w:t>private List&lt;Curso&gt; cursos;</w:t>
+      </w:r>
+    </w:p>
+    <w:p>
+      <w:pPr>
+        <w:pStyle w:val="Cuerpodetexto"/>
+        <w:spacing w:before="0" w:after="0"/>
+        <w:rPr/>
+      </w:pPr>
+      <w:r>
+        <w:rPr/>
+        <w:tab/>
+        <w:t>@PostConstruct</w:t>
+      </w:r>
+    </w:p>
+    <w:p>
+      <w:pPr>
+        <w:pStyle w:val="Cuerpodetexto"/>
+        <w:spacing w:before="0" w:after="0"/>
+        <w:rPr/>
+      </w:pPr>
+      <w:r>
+        <w:rPr/>
+        <w:tab/>
+        <w:t>public void init() {</w:t>
+      </w:r>
+    </w:p>
+    <w:p>
+      <w:pPr>
+        <w:pStyle w:val="Cuerpodetexto"/>
+        <w:spacing w:before="0" w:after="0"/>
+        <w:rPr/>
+      </w:pPr>
+      <w:r>
+        <w:rPr/>
+        <w:tab/>
+        <w:tab/>
+        <w:t>cursos= new ArrayList&lt;&gt;();</w:t>
+      </w:r>
+    </w:p>
+    <w:p>
+      <w:pPr>
+        <w:pStyle w:val="Cuerpodetexto"/>
+        <w:spacing w:before="0" w:after="0"/>
+        <w:rPr/>
+      </w:pPr>
+      <w:r>
+        <w:rPr/>
+        <w:tab/>
+        <w:tab/>
+        <w:t>cursos.add(new Curso("Spring",25,"tarde"));</w:t>
+      </w:r>
+    </w:p>
+    <w:p>
+      <w:pPr>
+        <w:pStyle w:val="Cuerpodetexto"/>
+        <w:spacing w:before="0" w:after="0"/>
+        <w:rPr/>
+      </w:pPr>
+      <w:r>
+        <w:rPr/>
+        <w:tab/>
+        <w:tab/>
+        <w:t>cursos.add(new Curso("Spring boot",20,"tarde"));</w:t>
+      </w:r>
+    </w:p>
+    <w:p>
+      <w:pPr>
+        <w:pStyle w:val="Cuerpodetexto"/>
+        <w:spacing w:before="0" w:after="0"/>
+        <w:rPr/>
+      </w:pPr>
+      <w:r>
+        <w:rPr/>
+        <w:tab/>
+        <w:tab/>
+        <w:t>cursos.add(new Curso("Phyton",30,"tarde"));</w:t>
+      </w:r>
+    </w:p>
+    <w:p>
+      <w:pPr>
+        <w:pStyle w:val="Cuerpodetexto"/>
+        <w:spacing w:before="0" w:after="0"/>
+        <w:rPr/>
+      </w:pPr>
+      <w:r>
+        <w:rPr/>
+        <w:tab/>
+        <w:tab/>
+        <w:t>cursos.add(new Curso("Java EE",50,"fin de semana"));</w:t>
+      </w:r>
+    </w:p>
+    <w:p>
+      <w:pPr>
+        <w:pStyle w:val="Cuerpodetexto"/>
+        <w:spacing w:before="0" w:after="0"/>
+        <w:rPr/>
+      </w:pPr>
+      <w:r>
+        <w:rPr/>
+        <w:tab/>
+        <w:tab/>
+        <w:t>cursos.add(new Curso("Java Basico",30,"mañana"));</w:t>
+      </w:r>
+    </w:p>
+    <w:p>
+      <w:pPr>
+        <w:pStyle w:val="Cuerpodetexto"/>
+        <w:spacing w:before="0" w:after="0"/>
+        <w:rPr/>
+      </w:pPr>
+      <w:r>
+        <w:rPr/>
+        <w:tab/>
+        <w:t>}</w:t>
+      </w:r>
+    </w:p>
+    <w:p>
+      <w:pPr>
+        <w:pStyle w:val="Cuerpodetexto"/>
+        <w:spacing w:before="0" w:after="0"/>
+        <w:rPr/>
+      </w:pPr>
+      <w:r>
+        <w:rPr/>
+        <w:tab/>
+      </w:r>
+    </w:p>
+    <w:p>
+      <w:pPr>
+        <w:pStyle w:val="Cuerpodetexto"/>
+        <w:spacing w:before="0" w:after="0"/>
+        <w:rPr/>
+      </w:pPr>
+      <w:r>
+        <w:rPr/>
+        <w:tab/>
+        <w:t xml:space="preserve">//DEVUELVE LA LISTA DE TODOS LOS CURSOS </w:t>
+      </w:r>
+    </w:p>
+    <w:p>
+      <w:pPr>
+        <w:pStyle w:val="Cuerpodetexto"/>
+        <w:spacing w:before="0" w:after="0"/>
+        <w:rPr/>
+      </w:pPr>
+      <w:r>
+        <w:rPr/>
+        <w:tab/>
+        <w:t>//para XML  : MediaType.APPLICATION_XML_VALUE</w:t>
+      </w:r>
+    </w:p>
+    <w:p>
+      <w:pPr>
+        <w:pStyle w:val="Cuerpodetexto"/>
+        <w:spacing w:before="0" w:after="0"/>
+        <w:rPr/>
+      </w:pPr>
+      <w:r>
+        <w:rPr/>
+        <w:tab/>
+        <w:t>//Para JSON : MediaType.APPLICATION_JSON_VALUE</w:t>
+      </w:r>
+    </w:p>
+    <w:p>
+      <w:pPr>
+        <w:pStyle w:val="Cuerpodetexto"/>
+        <w:spacing w:before="0" w:after="0"/>
+        <w:rPr/>
+      </w:pPr>
+      <w:r>
+        <w:rPr/>
+        <w:tab/>
+        <w:t>@GetMapping(value="cursos", produces=MediaType.APPLICATION_JSON_VALUE)</w:t>
+      </w:r>
+    </w:p>
+    <w:p>
+      <w:pPr>
+        <w:pStyle w:val="Cuerpodetexto"/>
+        <w:spacing w:before="0" w:after="0"/>
+        <w:rPr/>
+      </w:pPr>
+      <w:r>
+        <w:rPr/>
+        <w:tab/>
+        <w:t>public List&lt;Curso&gt; getCursos(){</w:t>
+      </w:r>
+    </w:p>
+    <w:p>
+      <w:pPr>
+        <w:pStyle w:val="Cuerpodetexto"/>
+        <w:spacing w:before="0" w:after="0"/>
+        <w:rPr/>
+      </w:pPr>
+      <w:r>
+        <w:rPr/>
+        <w:tab/>
+        <w:tab/>
+        <w:t>return cursos;</w:t>
+      </w:r>
+    </w:p>
+    <w:p>
+      <w:pPr>
+        <w:pStyle w:val="Cuerpodetexto"/>
+        <w:spacing w:before="0" w:after="0"/>
+        <w:rPr/>
+      </w:pPr>
+      <w:r>
+        <w:rPr/>
+        <w:tab/>
+        <w:t>}</w:t>
+      </w:r>
+    </w:p>
+    <w:p>
+      <w:pPr>
+        <w:pStyle w:val="Cuerpodetexto"/>
+        <w:spacing w:before="0" w:after="0"/>
+        <w:rPr/>
+      </w:pPr>
+      <w:r>
+        <w:rPr/>
+        <w:tab/>
+      </w:r>
+    </w:p>
+    <w:p>
+      <w:pPr>
+        <w:pStyle w:val="Cuerpodetexto"/>
+        <w:spacing w:before="0" w:after="0"/>
+        <w:rPr/>
+      </w:pPr>
+      <w:r>
+        <w:rPr/>
+        <w:tab/>
+        <w:t>//DEVUELVE UN CURSO</w:t>
+      </w:r>
+    </w:p>
+    <w:p>
+      <w:pPr>
+        <w:pStyle w:val="Cuerpodetexto"/>
+        <w:spacing w:before="0" w:after="0"/>
+        <w:rPr/>
+      </w:pPr>
+      <w:r>
+        <w:rPr/>
+        <w:tab/>
+        <w:t>@GetMapping(value="curso", produces=MediaType.APPLICATION_XML_VALUE)</w:t>
+      </w:r>
+    </w:p>
+    <w:p>
+      <w:pPr>
+        <w:pStyle w:val="Cuerpodetexto"/>
+        <w:spacing w:before="0" w:after="0"/>
+        <w:rPr/>
+      </w:pPr>
+      <w:r>
+        <w:rPr/>
+        <w:tab/>
+        <w:t>public Curso getCurso() {</w:t>
+      </w:r>
+    </w:p>
+    <w:p>
+      <w:pPr>
+        <w:pStyle w:val="Cuerpodetexto"/>
+        <w:spacing w:before="0" w:after="0"/>
+        <w:rPr/>
+      </w:pPr>
+      <w:r>
+        <w:rPr/>
+        <w:tab/>
+        <w:tab/>
+        <w:t>return new Curso("Java",100,"mañana");</w:t>
+      </w:r>
+    </w:p>
+    <w:p>
+      <w:pPr>
+        <w:pStyle w:val="Cuerpodetexto"/>
+        <w:spacing w:before="0" w:after="0"/>
+        <w:rPr/>
+      </w:pPr>
+      <w:r>
+        <w:rPr/>
+        <w:tab/>
+        <w:t>}</w:t>
+      </w:r>
+    </w:p>
+    <w:p>
+      <w:pPr>
+        <w:pStyle w:val="Cuerpodetexto"/>
+        <w:spacing w:before="0" w:after="0"/>
+        <w:rPr/>
+      </w:pPr>
+      <w:r>
+        <w:rPr/>
+        <w:tab/>
+        <w:t>//</w:t>
+      </w:r>
+      <w:r>
+        <w:rPr/>
+        <w:t>DEVUELVE LOS DATOS DEL CURSO QUE LE PASEMOS X NOMBRE</w:t>
+      </w:r>
+    </w:p>
+    <w:p>
+      <w:pPr>
+        <w:pStyle w:val="Cuerpodetexto"/>
+        <w:spacing w:before="0" w:after="0"/>
+        <w:rPr/>
+      </w:pPr>
+      <w:r>
+        <w:rPr/>
+        <w:tab/>
+        <w:t>@GetMapping(value="cursos/{name}", produces=MediaType.APPLICATION_JSON_VALUE)</w:t>
+      </w:r>
+    </w:p>
+    <w:p>
+      <w:pPr>
+        <w:pStyle w:val="Cuerpodetexto"/>
+        <w:spacing w:before="0" w:after="0"/>
+        <w:rPr/>
+      </w:pPr>
+      <w:r>
+        <w:rPr/>
+        <w:tab/>
+        <w:t>public List&lt;Curso&gt; buscarCursos(@PathVariable("name") String nombre){</w:t>
+      </w:r>
+    </w:p>
+    <w:p>
+      <w:pPr>
+        <w:pStyle w:val="Cuerpodetexto"/>
+        <w:spacing w:before="0" w:after="0"/>
+        <w:rPr/>
+      </w:pPr>
+      <w:r>
+        <w:rPr/>
+        <w:tab/>
+        <w:tab/>
+        <w:t>List&lt;Curso&gt; aux = new ArrayList&lt;&gt;();</w:t>
+      </w:r>
+    </w:p>
+    <w:p>
+      <w:pPr>
+        <w:pStyle w:val="Cuerpodetexto"/>
+        <w:spacing w:before="0" w:after="0"/>
+        <w:rPr/>
+      </w:pPr>
+      <w:r>
+        <w:rPr/>
+        <w:tab/>
+        <w:tab/>
+        <w:t>for(Curso c:cursos) {</w:t>
+      </w:r>
+    </w:p>
+    <w:p>
+      <w:pPr>
+        <w:pStyle w:val="Cuerpodetexto"/>
+        <w:spacing w:before="0" w:after="0"/>
+        <w:rPr/>
+      </w:pPr>
+      <w:r>
+        <w:rPr/>
+        <w:tab/>
+        <w:tab/>
+        <w:tab/>
+        <w:t>if(c.getNombre().contains(nombre)) {</w:t>
+      </w:r>
+    </w:p>
+    <w:p>
+      <w:pPr>
+        <w:pStyle w:val="Cuerpodetexto"/>
+        <w:spacing w:before="0" w:after="0"/>
+        <w:rPr/>
+      </w:pPr>
+      <w:r>
+        <w:rPr/>
+        <w:tab/>
+        <w:tab/>
+        <w:tab/>
+        <w:tab/>
+        <w:t>aux.add(c);</w:t>
+      </w:r>
+    </w:p>
+    <w:p>
+      <w:pPr>
+        <w:pStyle w:val="Cuerpodetexto"/>
+        <w:spacing w:before="0" w:after="0"/>
+        <w:rPr/>
+      </w:pPr>
+      <w:r>
+        <w:rPr/>
+        <w:tab/>
+        <w:tab/>
+        <w:tab/>
+        <w:t>}</w:t>
+      </w:r>
+    </w:p>
+    <w:p>
+      <w:pPr>
+        <w:pStyle w:val="Cuerpodetexto"/>
+        <w:spacing w:before="0" w:after="0"/>
+        <w:rPr/>
+      </w:pPr>
+      <w:r>
+        <w:rPr/>
+        <w:tab/>
+        <w:tab/>
+        <w:t>}</w:t>
+      </w:r>
+    </w:p>
+    <w:p>
+      <w:pPr>
+        <w:pStyle w:val="Cuerpodetexto"/>
+        <w:spacing w:before="0" w:after="0"/>
+        <w:rPr/>
+      </w:pPr>
+      <w:r>
+        <w:rPr/>
+        <w:tab/>
+        <w:tab/>
+        <w:t>return aux;</w:t>
+      </w:r>
+    </w:p>
+    <w:p>
+      <w:pPr>
+        <w:pStyle w:val="Cuerpodetexto"/>
+        <w:spacing w:before="0" w:after="0"/>
+        <w:rPr/>
+      </w:pPr>
+      <w:r>
+        <w:rPr/>
+        <w:tab/>
+        <w:t>}</w:t>
+      </w:r>
+    </w:p>
+    <w:p>
+      <w:pPr>
+        <w:pStyle w:val="Cuerpodetexto"/>
+        <w:spacing w:before="0" w:after="0"/>
+        <w:rPr/>
+      </w:pPr>
+      <w:r>
+        <w:rPr/>
+        <w:t>}</w:t>
+      </w:r>
+    </w:p>
+    <w:p>
+      <w:pPr>
+        <w:pStyle w:val="Normal"/>
+        <w:rPr/>
+      </w:pPr>
+      <w:r>
+        <w:rPr/>
+      </w:r>
+    </w:p>
+    <w:p>
+      <w:pPr>
+        <w:pStyle w:val="Normal"/>
+        <w:rPr/>
+      </w:pPr>
+      <w:r>
+        <w:rPr/>
+      </w:r>
+    </w:p>
+    <w:p>
+      <w:pPr>
+        <w:pStyle w:val="Normal"/>
+        <w:rPr/>
+      </w:pPr>
+      <w:r>
+        <w:rPr/>
+      </w:r>
+    </w:p>
+    <w:p>
+      <w:pPr>
+        <w:pStyle w:val="Normal"/>
+        <w:rPr/>
+      </w:pPr>
+      <w:r>
+        <w:rPr/>
+      </w:r>
+    </w:p>
+    <w:p>
+      <w:pPr>
+        <w:pStyle w:val="Normal"/>
+        <w:rPr/>
+      </w:pPr>
+      <w:r>
+        <w:rPr/>
+      </w:r>
+    </w:p>
+    <w:p>
+      <w:pPr>
+        <w:pStyle w:val="Normal"/>
+        <w:rPr/>
+      </w:pPr>
+      <w:r>
+        <w:rPr/>
+      </w:r>
+    </w:p>
+    <w:p>
+      <w:pPr>
+        <w:pStyle w:val="Normal"/>
+        <w:rPr/>
+      </w:pPr>
+      <w:r>
+        <w:rPr/>
+      </w:r>
+    </w:p>
+    <w:p>
+      <w:pPr>
+        <w:pStyle w:val="Normal"/>
+        <w:rPr/>
+      </w:pPr>
+      <w:r>
+        <w:rPr/>
+      </w:r>
+    </w:p>
+    <w:p>
+      <w:pPr>
+        <w:pStyle w:val="Normal"/>
+        <w:rPr/>
+      </w:pPr>
+      <w:r>
+        <w:rPr/>
+      </w:r>
+    </w:p>
+    <w:p>
+      <w:pPr>
+        <w:pStyle w:val="Normal"/>
+        <w:rPr/>
+      </w:pPr>
+      <w:r>
+        <w:rPr/>
+      </w:r>
+    </w:p>
+    <w:p>
+      <w:pPr>
+        <w:pStyle w:val="Normal"/>
+        <w:rPr/>
+      </w:pPr>
+      <w:r>
+        <w:rPr/>
+      </w:r>
+    </w:p>
+    <w:p>
+      <w:pPr>
+        <w:pStyle w:val="Normal"/>
+        <w:rPr/>
+      </w:pPr>
+      <w:r>
+        <w:rPr/>
+      </w:r>
+    </w:p>
+    <w:p>
+      <w:pPr>
+        <w:pStyle w:val="Normal"/>
+        <w:rPr/>
+      </w:pPr>
+      <w:r>
+        <w:rPr/>
+        <w:t xml:space="preserve">Y para probarla en un navegador se pone  </w:t>
+      </w:r>
+      <w:hyperlink r:id="rId8">
+        <w:r>
+          <w:rPr>
+            <w:rStyle w:val="EnlacedeInternet"/>
+          </w:rPr>
+          <w:t>http://localhost:8080/cursos</w:t>
+        </w:r>
+      </w:hyperlink>
+      <w:r>
+        <w:rPr/>
+        <w:t xml:space="preserve"> </w:t>
+      </w:r>
+    </w:p>
+    <w:p>
+      <w:pPr>
+        <w:pStyle w:val="Normal"/>
+        <w:rPr/>
+      </w:pPr>
+      <w:r>
+        <w:rPr/>
+        <w:drawing>
+          <wp:inline distT="0" distB="0" distL="0" distR="0">
+            <wp:extent cx="4086860" cy="5534660"/>
+            <wp:effectExtent l="0" t="0" r="0" b="0"/>
+            <wp:docPr id="5" name="Imagen 3" descr="Texto&#10;&#10;Descripción generada automáticamente"/>
+            <wp:cNvGraphicFramePr>
+              <a:graphicFrameLocks xmlns:a="http://schemas.openxmlformats.org/drawingml/2006/main" noChangeAspect="1"/>
+            </wp:cNvGraphicFramePr>
+            <a:graphic xmlns:a="http://schemas.openxmlformats.org/drawingml/2006/main">
+              <a:graphicData uri="http://schemas.openxmlformats.org/drawingml/2006/picture">
+                <pic:pic xmlns:pic="http://schemas.openxmlformats.org/drawingml/2006/picture">
+                  <pic:nvPicPr>
+                    <pic:cNvPr id="5" name="Imagen 3" descr="Texto&#10;&#10;Descripción generada automáticamente"/>
+                    <pic:cNvPicPr>
+                      <a:picLocks noChangeAspect="1" noChangeArrowheads="1"/>
+                    </pic:cNvPicPr>
+                  </pic:nvPicPr>
+                  <pic:blipFill>
+                    <a:blip r:embed="rId9"/>
+                    <a:stretch>
+                      <a:fillRect/>
+                    </a:stretch>
+                  </pic:blipFill>
+                  <pic:spPr bwMode="auto">
+                    <a:xfrm>
+                      <a:off x="0" y="0"/>
+                      <a:ext cx="4086860" cy="5534660"/>
                     </a:xfrm>
                     <a:prstGeom prst="rect">
                       <a:avLst/>
@@ -157,45 +2001,380 @@
         </w:drawing>
       </w:r>
     </w:p>
-    <w:p/>
+    <w:p>
+      <w:pPr>
+        <w:pStyle w:val="Normal"/>
+        <w:rPr/>
+      </w:pPr>
+      <w:r>
+        <w:rPr/>
+      </w:r>
+    </w:p>
+    <w:p>
+      <w:pPr>
+        <w:pStyle w:val="Normal"/>
+        <w:widowControl/>
+        <w:ind w:left="0" w:right="0" w:hanging="0"/>
+        <w:jc w:val="left"/>
+        <w:rPr>
+          <w:b/>
+          <w:b/>
+          <w:bCs/>
+        </w:rPr>
+      </w:pPr>
+      <w:r>
+        <w:rPr>
+          <w:rFonts w:ascii="Udemy Sans;SF Pro Text;apple-system;BlinkMacSystemFont;Roboto;Segoe UI;Helvetica;Arial;sans-serif;Apple Color Emoji;Segoe UI Emoji;Segoe UI Symbol" w:hAnsi="Udemy Sans;SF Pro Text;apple-system;BlinkMacSystemFont;Roboto;Segoe UI;Helvetica;Arial;sans-serif;Apple Color Emoji;Segoe UI Emoji;Segoe UI Symbol"/>
+          <w:b/>
+          <w:bCs/>
+          <w:i w:val="false"/>
+          <w:caps w:val="false"/>
+          <w:smallCaps w:val="false"/>
+          <w:color w:val="1C1D1F"/>
+          <w:spacing w:val="0"/>
+          <w:sz w:val="21"/>
+        </w:rPr>
+        <w:t>13. Ejercicio práctico mapeado de objetos a XML</w:t>
+      </w:r>
+      <w:r>
+        <w:rPr>
+          <w:b/>
+          <w:bCs/>
+        </w:rPr>
+        <w:t xml:space="preserve"> </w:t>
+      </w:r>
+    </w:p>
+    <w:p>
+      <w:pPr>
+        <w:pStyle w:val="Normal"/>
+        <w:rPr/>
+      </w:pPr>
+      <w:r>
+        <w:rPr/>
+        <w:t>Si se requiere regresar la informacion en formato XML se debe agregar una dependencia la pom</w:t>
+      </w:r>
+    </w:p>
+    <w:p>
+      <w:pPr>
+        <w:pStyle w:val="Normal"/>
+        <w:rPr/>
+      </w:pPr>
+      <w:r>
+        <w:rPr/>
+        <w:drawing>
+          <wp:anchor behindDoc="0" distT="0" distB="0" distL="0" distR="0" simplePos="0" locked="0" layoutInCell="1" allowOverlap="1" relativeHeight="7">
+            <wp:simplePos x="0" y="0"/>
+            <wp:positionH relativeFrom="column">
+              <wp:align>center</wp:align>
+            </wp:positionH>
+            <wp:positionV relativeFrom="paragraph">
+              <wp:posOffset>635</wp:posOffset>
+            </wp:positionV>
+            <wp:extent cx="4162425" cy="704850"/>
+            <wp:effectExtent l="0" t="0" r="0" b="0"/>
+            <wp:wrapSquare wrapText="largest"/>
+            <wp:docPr id="6" name="Imagen6" descr=""/>
+            <wp:cNvGraphicFramePr>
+              <a:graphicFrameLocks xmlns:a="http://schemas.openxmlformats.org/drawingml/2006/main" noChangeAspect="1"/>
+            </wp:cNvGraphicFramePr>
+            <a:graphic xmlns:a="http://schemas.openxmlformats.org/drawingml/2006/main">
+              <a:graphicData uri="http://schemas.openxmlformats.org/drawingml/2006/picture">
+                <pic:pic xmlns:pic="http://schemas.openxmlformats.org/drawingml/2006/picture">
+                  <pic:nvPicPr>
+                    <pic:cNvPr id="6" name="Imagen6" descr=""/>
+                    <pic:cNvPicPr>
+                      <a:picLocks noChangeAspect="1" noChangeArrowheads="1"/>
+                    </pic:cNvPicPr>
+                  </pic:nvPicPr>
+                  <pic:blipFill>
+                    <a:blip r:embed="rId10"/>
+                    <a:stretch>
+                      <a:fillRect/>
+                    </a:stretch>
+                  </pic:blipFill>
+                  <pic:spPr bwMode="auto">
+                    <a:xfrm>
+                      <a:off x="0" y="0"/>
+                      <a:ext cx="4162425" cy="704850"/>
+                    </a:xfrm>
+                    <a:prstGeom prst="rect">
+                      <a:avLst/>
+                    </a:prstGeom>
+                  </pic:spPr>
+                </pic:pic>
+              </a:graphicData>
+            </a:graphic>
+          </wp:anchor>
+        </w:drawing>
+      </w:r>
+    </w:p>
+    <w:p>
+      <w:pPr>
+        <w:pStyle w:val="Normal"/>
+        <w:rPr/>
+      </w:pPr>
+      <w:r>
+        <w:rPr/>
+      </w:r>
+    </w:p>
+    <w:p>
+      <w:pPr>
+        <w:pStyle w:val="Normal"/>
+        <w:rPr/>
+      </w:pPr>
+      <w:r>
+        <w:rPr/>
+      </w:r>
+    </w:p>
+    <w:p>
+      <w:pPr>
+        <w:pStyle w:val="Normal"/>
+        <w:rPr/>
+      </w:pPr>
+      <w:r>
+        <w:rPr/>
+        <w:t>Despues en e bean Cursoljava se pone la anotacion @XmlRootElement</w:t>
+      </w:r>
+    </w:p>
+    <w:p>
+      <w:pPr>
+        <w:pStyle w:val="Normal"/>
+        <w:rPr/>
+      </w:pPr>
+      <w:r>
+        <w:rPr/>
+        <w:drawing>
+          <wp:anchor behindDoc="0" distT="0" distB="0" distL="0" distR="0" simplePos="0" locked="0" layoutInCell="1" allowOverlap="1" relativeHeight="8">
+            <wp:simplePos x="0" y="0"/>
+            <wp:positionH relativeFrom="column">
+              <wp:align>center</wp:align>
+            </wp:positionH>
+            <wp:positionV relativeFrom="paragraph">
+              <wp:posOffset>635</wp:posOffset>
+            </wp:positionV>
+            <wp:extent cx="4838700" cy="2428875"/>
+            <wp:effectExtent l="0" t="0" r="0" b="0"/>
+            <wp:wrapSquare wrapText="largest"/>
+            <wp:docPr id="7" name="Imagen7" descr=""/>
+            <wp:cNvGraphicFramePr>
+              <a:graphicFrameLocks xmlns:a="http://schemas.openxmlformats.org/drawingml/2006/main" noChangeAspect="1"/>
+            </wp:cNvGraphicFramePr>
+            <a:graphic xmlns:a="http://schemas.openxmlformats.org/drawingml/2006/main">
+              <a:graphicData uri="http://schemas.openxmlformats.org/drawingml/2006/picture">
+                <pic:pic xmlns:pic="http://schemas.openxmlformats.org/drawingml/2006/picture">
+                  <pic:nvPicPr>
+                    <pic:cNvPr id="7" name="Imagen7" descr=""/>
+                    <pic:cNvPicPr>
+                      <a:picLocks noChangeAspect="1" noChangeArrowheads="1"/>
+                    </pic:cNvPicPr>
+                  </pic:nvPicPr>
+                  <pic:blipFill>
+                    <a:blip r:embed="rId11"/>
+                    <a:stretch>
+                      <a:fillRect/>
+                    </a:stretch>
+                  </pic:blipFill>
+                  <pic:spPr bwMode="auto">
+                    <a:xfrm>
+                      <a:off x="0" y="0"/>
+                      <a:ext cx="4838700" cy="2428875"/>
+                    </a:xfrm>
+                    <a:prstGeom prst="rect">
+                      <a:avLst/>
+                    </a:prstGeom>
+                  </pic:spPr>
+                </pic:pic>
+              </a:graphicData>
+            </a:graphic>
+          </wp:anchor>
+        </w:drawing>
+      </w:r>
+    </w:p>
+    <w:p>
+      <w:pPr>
+        <w:pStyle w:val="Normal"/>
+        <w:rPr/>
+      </w:pPr>
+      <w:r>
+        <w:rPr/>
+      </w:r>
+    </w:p>
+    <w:p>
+      <w:pPr>
+        <w:pStyle w:val="Normal"/>
+        <w:rPr/>
+      </w:pPr>
+      <w:r>
+        <w:rPr/>
+      </w:r>
+    </w:p>
+    <w:p>
+      <w:pPr>
+        <w:pStyle w:val="Normal"/>
+        <w:rPr/>
+      </w:pPr>
+      <w:r>
+        <w:rPr/>
+      </w:r>
+    </w:p>
+    <w:p>
+      <w:pPr>
+        <w:pStyle w:val="Normal"/>
+        <w:rPr/>
+      </w:pPr>
+      <w:r>
+        <w:rPr/>
+      </w:r>
+    </w:p>
+    <w:p>
+      <w:pPr>
+        <w:pStyle w:val="Normal"/>
+        <w:rPr/>
+      </w:pPr>
+      <w:r>
+        <w:rPr/>
+      </w:r>
+    </w:p>
+    <w:p>
+      <w:pPr>
+        <w:pStyle w:val="Normal"/>
+        <w:rPr/>
+      </w:pPr>
+      <w:r>
+        <w:rPr/>
+      </w:r>
+    </w:p>
+    <w:p>
+      <w:pPr>
+        <w:pStyle w:val="Normal"/>
+        <w:rPr/>
+      </w:pPr>
+      <w:r>
+        <w:rPr/>
+      </w:r>
+    </w:p>
+    <w:p>
+      <w:pPr>
+        <w:pStyle w:val="Normal"/>
+        <w:rPr/>
+      </w:pPr>
+      <w:r>
+        <w:rPr/>
+      </w:r>
+    </w:p>
+    <w:p>
+      <w:pPr>
+        <w:pStyle w:val="Normal"/>
+        <w:rPr/>
+      </w:pPr>
+      <w:r>
+        <w:rPr/>
+      </w:r>
+    </w:p>
+    <w:p>
+      <w:pPr>
+        <w:pStyle w:val="Normal"/>
+        <w:rPr/>
+      </w:pPr>
+      <w:r>
+        <w:rPr/>
+        <w:t xml:space="preserve">Y en el contoloer sa cambia: </w:t>
+      </w:r>
+    </w:p>
+    <w:p>
+      <w:pPr>
+        <w:pStyle w:val="Normal"/>
+        <w:spacing w:before="0" w:after="160"/>
+        <w:rPr/>
+      </w:pPr>
+      <w:r>
+        <w:rPr/>
+        <w:drawing>
+          <wp:anchor behindDoc="0" distT="0" distB="0" distL="0" distR="0" simplePos="0" locked="0" layoutInCell="1" allowOverlap="1" relativeHeight="9">
+            <wp:simplePos x="0" y="0"/>
+            <wp:positionH relativeFrom="column">
+              <wp:align>center</wp:align>
+            </wp:positionH>
+            <wp:positionV relativeFrom="paragraph">
+              <wp:posOffset>635</wp:posOffset>
+            </wp:positionV>
+            <wp:extent cx="5581650" cy="2438400"/>
+            <wp:effectExtent l="0" t="0" r="0" b="0"/>
+            <wp:wrapSquare wrapText="largest"/>
+            <wp:docPr id="8" name="Imagen8" descr=""/>
+            <wp:cNvGraphicFramePr>
+              <a:graphicFrameLocks xmlns:a="http://schemas.openxmlformats.org/drawingml/2006/main" noChangeAspect="1"/>
+            </wp:cNvGraphicFramePr>
+            <a:graphic xmlns:a="http://schemas.openxmlformats.org/drawingml/2006/main">
+              <a:graphicData uri="http://schemas.openxmlformats.org/drawingml/2006/picture">
+                <pic:pic xmlns:pic="http://schemas.openxmlformats.org/drawingml/2006/picture">
+                  <pic:nvPicPr>
+                    <pic:cNvPr id="8" name="Imagen8" descr=""/>
+                    <pic:cNvPicPr>
+                      <a:picLocks noChangeAspect="1" noChangeArrowheads="1"/>
+                    </pic:cNvPicPr>
+                  </pic:nvPicPr>
+                  <pic:blipFill>
+                    <a:blip r:embed="rId12"/>
+                    <a:stretch>
+                      <a:fillRect/>
+                    </a:stretch>
+                  </pic:blipFill>
+                  <pic:spPr bwMode="auto">
+                    <a:xfrm>
+                      <a:off x="0" y="0"/>
+                      <a:ext cx="5581650" cy="2438400"/>
+                    </a:xfrm>
+                    <a:prstGeom prst="rect">
+                      <a:avLst/>
+                    </a:prstGeom>
+                  </pic:spPr>
+                </pic:pic>
+              </a:graphicData>
+            </a:graphic>
+          </wp:anchor>
+        </w:drawing>
+      </w:r>
+    </w:p>
     <w:sectPr>
+      <w:type w:val="nextPage"/>
       <w:pgSz w:w="12240" w:h="15840"/>
-      <w:pgMar w:top="1417" w:right="1701" w:bottom="1417" w:left="1701" w:header="708" w:footer="708" w:gutter="0"/>
-      <w:cols w:space="708"/>
-      <w:docGrid w:linePitch="360"/>
+      <w:pgMar w:left="1701" w:right="1701" w:header="0" w:top="1417" w:footer="0" w:bottom="1417" w:gutter="0"/>
+      <w:pgNumType w:fmt="decimal"/>
+      <w:formProt w:val="false"/>
+      <w:textDirection w:val="lrTb"/>
+      <w:docGrid w:type="default" w:linePitch="360" w:charSpace="4096"/>
     </w:sectPr>
   </w:body>
 </w:document>
 </file>
 
 <file path=word/styles.xml><?xml version="1.0" encoding="utf-8"?>
-<w:styles xmlns:mc="http://schemas.openxmlformats.org/markup-compatibility/2006" xmlns:r="http://schemas.openxmlformats.org/officeDocument/2006/relationships" xmlns:w="http://schemas.openxmlformats.org/wordprocessingml/2006/main" xmlns:w14="http://schemas.microsoft.com/office/word/2010/wordml" xmlns:w15="http://schemas.microsoft.com/office/word/2012/wordml" xmlns:w16cex="http://schemas.microsoft.com/office/word/2018/wordml/cex" xmlns:w16cid="http://schemas.microsoft.com/office/word/2016/wordml/cid" xmlns:w16="http://schemas.microsoft.com/office/word/2018/wordml" xmlns:w16sdtdh="http://schemas.microsoft.com/office/word/2020/wordml/sdtdatahash" xmlns:w16se="http://schemas.microsoft.com/office/word/2015/wordml/symex" mc:Ignorable="w14 w15 w16se w16cid w16 w16cex w16sdtdh">
+<w:styles xmlns:w="http://schemas.openxmlformats.org/wordprocessingml/2006/main" xmlns:w14="http://schemas.microsoft.com/office/word/2010/wordml" xmlns:mc="http://schemas.openxmlformats.org/markup-compatibility/2006" mc:Ignorable="w14">
   <w:docDefaults>
     <w:rPrDefault>
       <w:rPr>
-        <w:rFonts w:asciiTheme="minorHAnsi" w:eastAsiaTheme="minorHAnsi" w:hAnsiTheme="minorHAnsi" w:cstheme="minorBidi"/>
+        <w:rFonts w:ascii="Calibri" w:hAnsi="Calibri" w:eastAsia="Calibri" w:cs="" w:asciiTheme="minorHAnsi" w:cstheme="minorBidi" w:eastAsiaTheme="minorHAnsi" w:hAnsiTheme="minorHAnsi"/>
         <w:sz w:val="22"/>
         <w:szCs w:val="22"/>
         <w:lang w:val="es-MX" w:eastAsia="en-US" w:bidi="ar-SA"/>
       </w:rPr>
     </w:rPrDefault>
     <w:pPrDefault>
-      <w:pPr>
-        <w:spacing w:after="160" w:line="259" w:lineRule="auto"/>
-      </w:pPr>
+      <w:pPr/>
     </w:pPrDefault>
   </w:docDefaults>
   <w:latentStyles w:defLockedState="0" w:defUIPriority="99" w:defSemiHidden="0" w:defUnhideWhenUsed="0" w:defQFormat="0" w:count="376">
     <w:lsdException w:name="Normal" w:uiPriority="0" w:qFormat="1"/>
     <w:lsdException w:name="heading 1" w:uiPriority="9" w:qFormat="1"/>
-    <w:lsdException w:name="heading 2" w:semiHidden="1" w:uiPriority="9" w:unhideWhenUsed="1" w:qFormat="1"/>
-    <w:lsdException w:name="heading 3" w:semiHidden="1" w:uiPriority="9" w:unhideWhenUsed="1" w:qFormat="1"/>
-    <w:lsdException w:name="heading 4" w:semiHidden="1" w:uiPriority="9" w:unhideWhenUsed="1" w:qFormat="1"/>
-    <w:lsdException w:name="heading 5" w:semiHidden="1" w:uiPriority="9" w:unhideWhenUsed="1" w:qFormat="1"/>
-    <w:lsdException w:name="heading 6" w:semiHidden="1" w:uiPriority="9" w:unhideWhenUsed="1" w:qFormat="1"/>
-    <w:lsdException w:name="heading 7" w:semiHidden="1" w:uiPriority="9" w:unhideWhenUsed="1" w:qFormat="1"/>
-    <w:lsdException w:name="heading 8" w:semiHidden="1" w:uiPriority="9" w:unhideWhenUsed="1" w:qFormat="1"/>
-    <w:lsdException w:name="heading 9" w:semiHidden="1" w:uiPriority="9" w:unhideWhenUsed="1" w:qFormat="1"/>
+    <w:lsdException w:name="heading 2" w:uiPriority="9" w:semiHidden="1" w:unhideWhenUsed="1" w:qFormat="1"/>
+    <w:lsdException w:name="heading 3" w:uiPriority="9" w:semiHidden="1" w:unhideWhenUsed="1" w:qFormat="1"/>
+    <w:lsdException w:name="heading 4" w:uiPriority="9" w:semiHidden="1" w:unhideWhenUsed="1" w:qFormat="1"/>
+    <w:lsdException w:name="heading 5" w:uiPriority="9" w:semiHidden="1" w:unhideWhenUsed="1" w:qFormat="1"/>
+    <w:lsdException w:name="heading 6" w:uiPriority="9" w:semiHidden="1" w:unhideWhenUsed="1" w:qFormat="1"/>
+    <w:lsdException w:name="heading 7" w:uiPriority="9" w:semiHidden="1" w:unhideWhenUsed="1" w:qFormat="1"/>
+    <w:lsdException w:name="heading 8" w:uiPriority="9" w:semiHidden="1" w:unhideWhenUsed="1" w:qFormat="1"/>
+    <w:lsdException w:name="heading 9" w:uiPriority="9" w:semiHidden="1" w:unhideWhenUsed="1" w:qFormat="1"/>
     <w:lsdException w:name="index 1" w:semiHidden="1" w:unhideWhenUsed="1"/>
     <w:lsdException w:name="index 2" w:semiHidden="1" w:unhideWhenUsed="1"/>
     <w:lsdException w:name="index 3" w:semiHidden="1" w:unhideWhenUsed="1"/>
@@ -205,22 +2384,22 @@
     <w:lsdException w:name="index 7" w:semiHidden="1" w:unhideWhenUsed="1"/>
     <w:lsdException w:name="index 8" w:semiHidden="1" w:unhideWhenUsed="1"/>
     <w:lsdException w:name="index 9" w:semiHidden="1" w:unhideWhenUsed="1"/>
-    <w:lsdException w:name="toc 1" w:semiHidden="1" w:uiPriority="39" w:unhideWhenUsed="1"/>
-    <w:lsdException w:name="toc 2" w:semiHidden="1" w:uiPriority="39" w:unhideWhenUsed="1"/>
-    <w:lsdException w:name="toc 3" w:semiHidden="1" w:uiPriority="39" w:unhideWhenUsed="1"/>
-    <w:lsdException w:name="toc 4" w:semiHidden="1" w:uiPriority="39" w:unhideWhenUsed="1"/>
-    <w:lsdException w:name="toc 5" w:semiHidden="1" w:uiPriority="39" w:unhideWhenUsed="1"/>
-    <w:lsdException w:name="toc 6" w:semiHidden="1" w:uiPriority="39" w:unhideWhenUsed="1"/>
-    <w:lsdException w:name="toc 7" w:semiHidden="1" w:uiPriority="39" w:unhideWhenUsed="1"/>
-    <w:lsdException w:name="toc 8" w:semiHidden="1" w:uiPriority="39" w:unhideWhenUsed="1"/>
-    <w:lsdException w:name="toc 9" w:semiHidden="1" w:uiPriority="39" w:unhideWhenUsed="1"/>
+    <w:lsdException w:name="toc 1" w:uiPriority="39" w:semiHidden="1" w:unhideWhenUsed="1"/>
+    <w:lsdException w:name="toc 2" w:uiPriority="39" w:semiHidden="1" w:unhideWhenUsed="1"/>
+    <w:lsdException w:name="toc 3" w:uiPriority="39" w:semiHidden="1" w:unhideWhenUsed="1"/>
+    <w:lsdException w:name="toc 4" w:uiPriority="39" w:semiHidden="1" w:unhideWhenUsed="1"/>
+    <w:lsdException w:name="toc 5" w:uiPriority="39" w:semiHidden="1" w:unhideWhenUsed="1"/>
+    <w:lsdException w:name="toc 6" w:uiPriority="39" w:semiHidden="1" w:unhideWhenUsed="1"/>
+    <w:lsdException w:name="toc 7" w:uiPriority="39" w:semiHidden="1" w:unhideWhenUsed="1"/>
+    <w:lsdException w:name="toc 8" w:uiPriority="39" w:semiHidden="1" w:unhideWhenUsed="1"/>
+    <w:lsdException w:name="toc 9" w:uiPriority="39" w:semiHidden="1" w:unhideWhenUsed="1"/>
     <w:lsdException w:name="Normal Indent" w:semiHidden="1" w:unhideWhenUsed="1"/>
     <w:lsdException w:name="footnote text" w:semiHidden="1" w:unhideWhenUsed="1"/>
     <w:lsdException w:name="annotation text" w:semiHidden="1" w:unhideWhenUsed="1"/>
     <w:lsdException w:name="header" w:semiHidden="1" w:unhideWhenUsed="1"/>
     <w:lsdException w:name="footer" w:semiHidden="1" w:unhideWhenUsed="1"/>
     <w:lsdException w:name="index heading" w:semiHidden="1" w:unhideWhenUsed="1"/>
-    <w:lsdException w:name="caption" w:semiHidden="1" w:uiPriority="35" w:unhideWhenUsed="1" w:qFormat="1"/>
+    <w:lsdException w:name="caption" w:uiPriority="35" w:semiHidden="1" w:unhideWhenUsed="1" w:qFormat="1"/>
     <w:lsdException w:name="table of figures" w:semiHidden="1" w:unhideWhenUsed="1"/>
     <w:lsdException w:name="envelope address" w:semiHidden="1" w:unhideWhenUsed="1"/>
     <w:lsdException w:name="envelope return" w:semiHidden="1" w:unhideWhenUsed="1"/>
@@ -251,7 +2430,7 @@
     <w:lsdException w:name="Title" w:uiPriority="10" w:qFormat="1"/>
     <w:lsdException w:name="Closing" w:semiHidden="1" w:unhideWhenUsed="1"/>
     <w:lsdException w:name="Signature" w:semiHidden="1" w:unhideWhenUsed="1"/>
-    <w:lsdException w:name="Default Paragraph Font" w:semiHidden="1" w:uiPriority="1" w:unhideWhenUsed="1"/>
+    <w:lsdException w:name="Default Paragraph Font" w:uiPriority="1" w:semiHidden="1" w:unhideWhenUsed="1"/>
     <w:lsdException w:name="Body Text" w:semiHidden="1" w:unhideWhenUsed="1"/>
     <w:lsdException w:name="Body Text Indent" w:semiHidden="1" w:unhideWhenUsed="1"/>
     <w:lsdException w:name="List Continue" w:semiHidden="1" w:unhideWhenUsed="1"/>
@@ -451,8 +2630,8 @@
     <w:lsdException w:name="Subtle Reference" w:uiPriority="31" w:qFormat="1"/>
     <w:lsdException w:name="Intense Reference" w:uiPriority="32" w:qFormat="1"/>
     <w:lsdException w:name="Book Title" w:uiPriority="33" w:qFormat="1"/>
-    <w:lsdException w:name="Bibliography" w:semiHidden="1" w:uiPriority="37" w:unhideWhenUsed="1"/>
-    <w:lsdException w:name="TOC Heading" w:semiHidden="1" w:uiPriority="39" w:unhideWhenUsed="1" w:qFormat="1"/>
+    <w:lsdException w:name="Bibliography" w:uiPriority="37" w:semiHidden="1" w:unhideWhenUsed="1"/>
+    <w:lsdException w:name="TOC Heading" w:uiPriority="39" w:semiHidden="1" w:unhideWhenUsed="1" w:qFormat="1"/>
     <w:lsdException w:name="Plain Table 1" w:uiPriority="41"/>
     <w:lsdException w:name="Plain Table 2" w:uiPriority="42"/>
     <w:lsdException w:name="Plain Table 3" w:uiPriority="43"/>
@@ -563,15 +2742,147 @@
     <w:lsdException w:name="Unresolved Mention" w:semiHidden="1" w:unhideWhenUsed="1"/>
     <w:lsdException w:name="Smart Link" w:semiHidden="1" w:unhideWhenUsed="1"/>
   </w:latentStyles>
-  <w:style w:type="paragraph" w:default="1" w:styleId="Normal">
+  <w:style w:type="paragraph" w:styleId="Normal" w:default="1">
     <w:name w:val="Normal"/>
     <w:qFormat/>
+    <w:pPr>
+      <w:widowControl/>
+      <w:bidi w:val="0"/>
+      <w:spacing w:lineRule="auto" w:line="259" w:before="0" w:after="160"/>
+      <w:jc w:val="left"/>
+    </w:pPr>
+    <w:rPr>
+      <w:rFonts w:ascii="Calibri" w:hAnsi="Calibri" w:eastAsia="Calibri" w:cs="" w:asciiTheme="minorHAnsi" w:cstheme="minorBidi" w:eastAsiaTheme="minorHAnsi" w:hAnsiTheme="minorHAnsi"/>
+      <w:color w:val="auto"/>
+      <w:kern w:val="0"/>
+      <w:sz w:val="22"/>
+      <w:szCs w:val="22"/>
+      <w:lang w:val="es-MX" w:eastAsia="en-US" w:bidi="ar-SA"/>
+    </w:rPr>
   </w:style>
-  <w:style w:type="character" w:default="1" w:styleId="Fuentedeprrafopredeter">
+  <w:style w:type="paragraph" w:styleId="Ttulo1">
+    <w:name w:val="Heading 1"/>
+    <w:basedOn w:val="Ttulo"/>
+    <w:next w:val="Cuerpodetexto"/>
+    <w:qFormat/>
+    <w:pPr>
+      <w:spacing w:before="240" w:after="120"/>
+      <w:outlineLvl w:val="0"/>
+    </w:pPr>
+    <w:rPr>
+      <w:rFonts w:ascii="Liberation Serif" w:hAnsi="Liberation Serif" w:eastAsia="Segoe UI" w:cs="Tahoma"/>
+      <w:b/>
+      <w:bCs/>
+      <w:sz w:val="48"/>
+      <w:szCs w:val="48"/>
+    </w:rPr>
+  </w:style>
+  <w:style w:type="character" w:styleId="DefaultParagraphFont" w:default="1">
     <w:name w:val="Default Paragraph Font"/>
     <w:uiPriority w:val="1"/>
     <w:semiHidden/>
     <w:unhideWhenUsed/>
+    <w:qFormat/>
+    <w:rPr/>
+  </w:style>
+  <w:style w:type="character" w:styleId="EnlacedeInternet">
+    <w:name w:val="Enlace de Internet"/>
+    <w:basedOn w:val="DefaultParagraphFont"/>
+    <w:uiPriority w:val="99"/>
+    <w:unhideWhenUsed/>
+    <w:rsid w:val="00521eda"/>
+    <w:rPr>
+      <w:color w:val="0563C1" w:themeColor="hyperlink"/>
+      <w:u w:val="single"/>
+    </w:rPr>
+  </w:style>
+  <w:style w:type="character" w:styleId="UnresolvedMention">
+    <w:name w:val="Unresolved Mention"/>
+    <w:basedOn w:val="DefaultParagraphFont"/>
+    <w:uiPriority w:val="99"/>
+    <w:semiHidden/>
+    <w:unhideWhenUsed/>
+    <w:qFormat/>
+    <w:rsid w:val="00521eda"/>
+    <w:rPr>
+      <w:color w:val="605E5C"/>
+      <w:shd w:fill="E1DFDD" w:val="clear"/>
+    </w:rPr>
+  </w:style>
+  <w:style w:type="paragraph" w:styleId="Ttulo">
+    <w:name w:val="Título"/>
+    <w:basedOn w:val="Normal"/>
+    <w:next w:val="Cuerpodetexto"/>
+    <w:qFormat/>
+    <w:pPr>
+      <w:keepNext w:val="true"/>
+      <w:spacing w:before="240" w:after="120"/>
+    </w:pPr>
+    <w:rPr>
+      <w:rFonts w:ascii="Liberation Sans" w:hAnsi="Liberation Sans" w:eastAsia="Microsoft YaHei" w:cs="Arial"/>
+      <w:sz w:val="28"/>
+      <w:szCs w:val="28"/>
+    </w:rPr>
+  </w:style>
+  <w:style w:type="paragraph" w:styleId="Cuerpodetexto">
+    <w:name w:val="Body Text"/>
+    <w:basedOn w:val="Normal"/>
+    <w:pPr>
+      <w:spacing w:lineRule="auto" w:line="276" w:before="0" w:after="140"/>
+    </w:pPr>
+    <w:rPr/>
+  </w:style>
+  <w:style w:type="paragraph" w:styleId="Lista">
+    <w:name w:val="List"/>
+    <w:basedOn w:val="Cuerpodetexto"/>
+    <w:pPr/>
+    <w:rPr>
+      <w:rFonts w:cs="Arial"/>
+    </w:rPr>
+  </w:style>
+  <w:style w:type="paragraph" w:styleId="Leyenda">
+    <w:name w:val="Caption"/>
+    <w:basedOn w:val="Normal"/>
+    <w:qFormat/>
+    <w:pPr>
+      <w:suppressLineNumbers/>
+      <w:spacing w:before="120" w:after="120"/>
+    </w:pPr>
+    <w:rPr>
+      <w:rFonts w:cs="Arial"/>
+      <w:i/>
+      <w:iCs/>
+      <w:sz w:val="24"/>
+      <w:szCs w:val="24"/>
+    </w:rPr>
+  </w:style>
+  <w:style w:type="paragraph" w:styleId="Ndice">
+    <w:name w:val="Índice"/>
+    <w:basedOn w:val="Normal"/>
+    <w:qFormat/>
+    <w:pPr>
+      <w:suppressLineNumbers/>
+    </w:pPr>
+    <w:rPr>
+      <w:rFonts w:cs="Arial"/>
+    </w:rPr>
+  </w:style>
+  <w:style w:type="paragraph" w:styleId="Cita">
+    <w:name w:val="Cita"/>
+    <w:basedOn w:val="Normal"/>
+    <w:qFormat/>
+    <w:pPr>
+      <w:spacing w:before="0" w:after="283"/>
+      <w:ind w:left="567" w:right="567" w:hanging="0"/>
+    </w:pPr>
+    <w:rPr/>
+  </w:style>
+  <w:style w:type="numbering" w:styleId="NoList" w:default="1">
+    <w:name w:val="No List"/>
+    <w:uiPriority w:val="99"/>
+    <w:semiHidden/>
+    <w:unhideWhenUsed/>
+    <w:qFormat/>
   </w:style>
   <w:style w:type="table" w:default="1" w:styleId="Tablanormal">
     <w:name w:val="Normal Table"/>
@@ -587,35 +2898,6 @@
         <w:right w:w="108" w:type="dxa"/>
       </w:tblCellMar>
     </w:tblPr>
-  </w:style>
-  <w:style w:type="numbering" w:default="1" w:styleId="Sinlista">
-    <w:name w:val="No List"/>
-    <w:uiPriority w:val="99"/>
-    <w:semiHidden/>
-    <w:unhideWhenUsed/>
-  </w:style>
-  <w:style w:type="character" w:styleId="Hipervnculo">
-    <w:name w:val="Hyperlink"/>
-    <w:basedOn w:val="Fuentedeprrafopredeter"/>
-    <w:uiPriority w:val="99"/>
-    <w:unhideWhenUsed/>
-    <w:rsid w:val="00521EDA"/>
-    <w:rPr>
-      <w:color w:val="0563C1" w:themeColor="hyperlink"/>
-      <w:u w:val="single"/>
-    </w:rPr>
-  </w:style>
-  <w:style w:type="character" w:styleId="Mencinsinresolver">
-    <w:name w:val="Unresolved Mention"/>
-    <w:basedOn w:val="Fuentedeprrafopredeter"/>
-    <w:uiPriority w:val="99"/>
-    <w:semiHidden/>
-    <w:unhideWhenUsed/>
-    <w:rsid w:val="00521EDA"/>
-    <w:rPr>
-      <w:color w:val="605E5C"/>
-      <w:shd w:val="clear" w:color="auto" w:fill="E1DFDD"/>
-    </w:rPr>
   </w:style>
 </w:styles>
 </file>

</xml_diff>